<commit_message>
Created report in docs folder
</commit_message>
<xml_diff>
--- a/docs/title_page_template.docx
+++ b/docs/title_page_template.docx
@@ -1,39 +1,51 @@
 
 <file path=word/document.xml><?xml version="1.0" encoding="utf-8"?>
-<w:document xmlns:wpc="http://schemas.microsoft.com/office/word/2010/wordprocessingCanvas" xmlns:cx="http://schemas.microsoft.com/office/drawing/2014/chartex" xmlns:cx1="http://schemas.microsoft.com/office/drawing/2015/9/8/chartex" xmlns:mc="http://schemas.openxmlformats.org/markup-compatibility/2006" xmlns:o="urn:schemas-microsoft-com:office:office" xmlns:r="http://schemas.openxmlformats.org/officeDocument/2006/relationships" xmlns:m="http://schemas.openxmlformats.org/officeDocument/2006/math" xmlns:v="urn:schemas-microsoft-com:vml" xmlns:wp14="http://schemas.microsoft.com/office/word/2010/wordprocessingDrawing" xmlns:wp="http://schemas.openxmlformats.org/drawingml/2006/wordprocessingDrawing" xmlns:w10="urn:schemas-microsoft-com:office:word" xmlns:w="http://schemas.openxmlformats.org/wordprocessingml/2006/main" xmlns:w14="http://schemas.microsoft.com/office/word/2010/wordml" xmlns:w15="http://schemas.microsoft.com/office/word/2012/wordml" xmlns:w16se="http://schemas.microsoft.com/office/word/2015/wordml/symex" xmlns:wpg="http://schemas.microsoft.com/office/word/2010/wordprocessingGroup" xmlns:wpi="http://schemas.microsoft.com/office/word/2010/wordprocessingInk" xmlns:wne="http://schemas.microsoft.com/office/word/2006/wordml" xmlns:wps="http://schemas.microsoft.com/office/word/2010/wordprocessingShape" mc:Ignorable="w14 w15 w16se wp14">
+<w:document xmlns:o="urn:schemas-microsoft-com:office:office" xmlns:r="http://schemas.openxmlformats.org/officeDocument/2006/relationships" xmlns:v="urn:schemas-microsoft-com:vml" xmlns:w="http://schemas.openxmlformats.org/wordprocessingml/2006/main" xmlns:w10="urn:schemas-microsoft-com:office:word" xmlns:wp="http://schemas.openxmlformats.org/drawingml/2006/wordprocessingDrawing" xmlns:wps="http://schemas.microsoft.com/office/word/2010/wordprocessingShape" xmlns:wpg="http://schemas.microsoft.com/office/word/2010/wordprocessingGroup" xmlns:mc="http://schemas.openxmlformats.org/markup-compatibility/2006" xmlns:wp14="http://schemas.microsoft.com/office/word/2010/wordprocessingDrawing" xmlns:w14="http://schemas.microsoft.com/office/word/2010/wordml" xmlns:w15="http://schemas.microsoft.com/office/word/2012/wordml" mc:Ignorable="w14 wp14 w15">
   <w:body>
     <w:tbl>
       <w:tblPr>
-        <w:tblW w:w="0" w:type="auto"/>
-        <w:tblLook w:val="04A0" w:firstRow="1" w:lastRow="0" w:firstColumn="1" w:lastColumn="0" w:noHBand="0" w:noVBand="1"/>
+        <w:tblW w:w="9886" w:type="dxa"/>
+        <w:jc w:val="left"/>
+        <w:tblInd w:w="0" w:type="dxa"/>
+        <w:tblLayout w:type="fixed"/>
+        <w:tblCellMar>
+          <w:top w:w="0" w:type="dxa"/>
+          <w:left w:w="108" w:type="dxa"/>
+          <w:bottom w:w="0" w:type="dxa"/>
+          <w:right w:w="108" w:type="dxa"/>
+        </w:tblCellMar>
+        <w:tblLook w:val="04a0" w:noHBand="0" w:noVBand="1" w:firstColumn="1" w:lastRow="0" w:lastColumn="0" w:firstRow="1"/>
       </w:tblPr>
       <w:tblGrid>
-        <w:gridCol w:w="1416"/>
-        <w:gridCol w:w="8469"/>
+        <w:gridCol w:w="1415"/>
+        <w:gridCol w:w="8470"/>
       </w:tblGrid>
       <w:tr>
+        <w:trPr/>
         <w:tc>
           <w:tcPr>
-            <w:tcW w:w="1384" w:type="dxa"/>
+            <w:tcW w:w="1415" w:type="dxa"/>
+            <w:tcBorders/>
           </w:tcPr>
           <w:p>
             <w:pPr>
-              <w:rPr>
+              <w:pStyle w:val="Normal"/>
+              <w:widowControl w:val="false"/>
+              <w:rPr>
+                <w:b/>
                 <w:b/>
                 <w:sz w:val="24"/>
                 <w:szCs w:val="24"/>
               </w:rPr>
             </w:pPr>
-            <w:bookmarkStart w:id="0" w:name="_GoBack"/>
-            <w:bookmarkEnd w:id="0"/>
             <w:r>
               <w:rPr>
-                <w:noProof/>
+                <w:b/>
                 <w:sz w:val="24"/>
                 <w:szCs w:val="24"/>
               </w:rPr>
               <w:drawing>
-                <wp:anchor distT="0" distB="0" distL="114300" distR="114300" simplePos="0" relativeHeight="251661312" behindDoc="1" locked="0" layoutInCell="1" allowOverlap="1">
+                <wp:anchor behindDoc="0" distT="0" distB="0" distL="114300" distR="114300" simplePos="0" locked="0" layoutInCell="1" allowOverlap="1" relativeHeight="2">
                   <wp:simplePos x="0" y="0"/>
                   <wp:positionH relativeFrom="column">
                     <wp:posOffset>-13970</wp:posOffset>
@@ -42,17 +54,17 @@
                     <wp:posOffset>209550</wp:posOffset>
                   </wp:positionV>
                   <wp:extent cx="733425" cy="828675"/>
-                  <wp:effectExtent l="19050" t="0" r="9525" b="0"/>
+                  <wp:effectExtent l="0" t="0" r="0" b="0"/>
                   <wp:wrapTight wrapText="bothSides">
                     <wp:wrapPolygon edited="0">
-                      <wp:start x="-561" y="0"/>
-                      <wp:lineTo x="-561" y="21352"/>
-                      <wp:lineTo x="21881" y="21352"/>
-                      <wp:lineTo x="21881" y="0"/>
-                      <wp:lineTo x="-561" y="0"/>
+                      <wp:start x="-560" y="0"/>
+                      <wp:lineTo x="-560" y="21336"/>
+                      <wp:lineTo x="21879" y="21336"/>
+                      <wp:lineTo x="21879" y="0"/>
+                      <wp:lineTo x="-560" y="0"/>
                     </wp:wrapPolygon>
                   </wp:wrapTight>
-                  <wp:docPr id="2" name="Рисунок 2" descr="Gerb-BMSTU_01"/>
+                  <wp:docPr id="1" name="Рисунок 2" descr="Gerb-BMSTU_01"/>
                   <wp:cNvGraphicFramePr>
                     <a:graphicFrameLocks xmlns:a="http://schemas.openxmlformats.org/drawingml/2006/main" noChangeAspect="1"/>
                   </wp:cNvGraphicFramePr>
@@ -60,14 +72,13 @@
                     <a:graphicData uri="http://schemas.openxmlformats.org/drawingml/2006/picture">
                       <pic:pic xmlns:pic="http://schemas.openxmlformats.org/drawingml/2006/picture">
                         <pic:nvPicPr>
-                          <pic:cNvPr id="0" name="Picture 2" descr="Gerb-BMSTU_01"/>
+                          <pic:cNvPr id="1" name="Рисунок 2" descr="Gerb-BMSTU_01"/>
                           <pic:cNvPicPr>
                             <a:picLocks noChangeAspect="1" noChangeArrowheads="1"/>
                           </pic:cNvPicPr>
                         </pic:nvPicPr>
                         <pic:blipFill>
-                          <a:blip r:embed="rId7" cstate="print"/>
-                          <a:srcRect/>
+                          <a:blip r:embed="rId2"/>
                           <a:stretch>
                             <a:fillRect/>
                           </a:stretch>
@@ -80,13 +91,6 @@
                           <a:prstGeom prst="rect">
                             <a:avLst/>
                           </a:prstGeom>
-                          <a:noFill/>
-                          <a:ln w="9525">
-                            <a:noFill/>
-                            <a:miter lim="800000"/>
-                            <a:headEnd/>
-                            <a:tailEnd/>
-                          </a:ln>
                         </pic:spPr>
                       </pic:pic>
                     </a:graphicData>
@@ -94,16 +98,23 @@
                 </wp:anchor>
               </w:drawing>
             </w:r>
+            <w:bookmarkStart w:id="0" w:name="_GoBack"/>
+            <w:bookmarkStart w:id="1" w:name="_GoBack"/>
+            <w:bookmarkEnd w:id="1"/>
           </w:p>
         </w:tc>
         <w:tc>
           <w:tcPr>
-            <w:tcW w:w="8469" w:type="dxa"/>
+            <w:tcW w:w="8470" w:type="dxa"/>
+            <w:tcBorders/>
           </w:tcPr>
           <w:p>
             <w:pPr>
+              <w:pStyle w:val="Normal"/>
+              <w:widowControl w:val="false"/>
               <w:jc w:val="center"/>
               <w:rPr>
+                <w:b/>
                 <w:b/>
                 <w:sz w:val="24"/>
                 <w:szCs w:val="24"/>
@@ -120,8 +131,11 @@
           </w:p>
           <w:p>
             <w:pPr>
+              <w:pStyle w:val="Normal"/>
+              <w:widowControl w:val="false"/>
               <w:jc w:val="center"/>
               <w:rPr>
+                <w:b/>
                 <w:b/>
                 <w:sz w:val="24"/>
                 <w:szCs w:val="24"/>
@@ -133,13 +147,16 @@
                 <w:sz w:val="24"/>
                 <w:szCs w:val="24"/>
               </w:rPr>
-              <w:t xml:space="preserve">Федеральное государственное бюджетное образовательное учреждение </w:t>
+              <w:t>Федеральное государственное бюджетное образовательное учреждение</w:t>
             </w:r>
           </w:p>
           <w:p>
             <w:pPr>
+              <w:pStyle w:val="Normal"/>
+              <w:widowControl w:val="false"/>
               <w:jc w:val="center"/>
               <w:rPr>
+                <w:b/>
                 <w:b/>
                 <w:sz w:val="24"/>
                 <w:szCs w:val="24"/>
@@ -156,9 +173,12 @@
           </w:p>
           <w:p>
             <w:pPr>
-              <w:ind w:right="-2"/>
+              <w:pStyle w:val="Normal"/>
+              <w:widowControl w:val="false"/>
+              <w:ind w:right="-2" w:hanging="0"/>
               <w:jc w:val="center"/>
               <w:rPr>
+                <w:b/>
                 <w:b/>
                 <w:sz w:val="24"/>
                 <w:szCs w:val="24"/>
@@ -175,9 +195,12 @@
           </w:p>
           <w:p>
             <w:pPr>
-              <w:ind w:right="-2"/>
+              <w:pStyle w:val="Normal"/>
+              <w:widowControl w:val="false"/>
+              <w:ind w:right="-2" w:hanging="0"/>
               <w:jc w:val="center"/>
               <w:rPr>
+                <w:b/>
                 <w:b/>
                 <w:sz w:val="24"/>
                 <w:szCs w:val="24"/>
@@ -194,8 +217,11 @@
           </w:p>
           <w:p>
             <w:pPr>
+              <w:pStyle w:val="Normal"/>
+              <w:widowControl w:val="false"/>
               <w:jc w:val="center"/>
               <w:rPr>
+                <w:b/>
                 <w:b/>
                 <w:sz w:val="24"/>
                 <w:szCs w:val="24"/>
@@ -212,8 +238,11 @@
           </w:p>
           <w:p>
             <w:pPr>
+              <w:pStyle w:val="Normal"/>
+              <w:widowControl w:val="false"/>
               <w:jc w:val="center"/>
               <w:rPr>
+                <w:b/>
                 <w:b/>
                 <w:sz w:val="24"/>
                 <w:szCs w:val="24"/>
@@ -233,28 +262,47 @@
     </w:tbl>
     <w:p>
       <w:pPr>
+        <w:pStyle w:val="Normal"/>
         <w:pBdr>
-          <w:bottom w:val="thinThickSmallGap" w:sz="24" w:space="1" w:color="auto"/>
+          <w:bottom w:val="thinThickSmallGap" w:sz="24" w:space="1" w:color="000000"/>
         </w:pBdr>
         <w:jc w:val="center"/>
         <w:rPr>
           <w:b/>
+          <w:b/>
           <w:sz w:val="24"/>
           <w:szCs w:val="24"/>
         </w:rPr>
       </w:pPr>
-    </w:p>
-    <w:p>
-      <w:pPr>
+      <w:r>
         <w:rPr>
           <w:b/>
           <w:sz w:val="24"/>
           <w:szCs w:val="24"/>
         </w:rPr>
-      </w:pPr>
-    </w:p>
-    <w:p>
-      <w:pPr>
+      </w:r>
+    </w:p>
+    <w:p>
+      <w:pPr>
+        <w:pStyle w:val="Normal"/>
+        <w:rPr>
+          <w:b/>
+          <w:b/>
+          <w:sz w:val="24"/>
+          <w:szCs w:val="24"/>
+        </w:rPr>
+      </w:pPr>
+      <w:r>
+        <w:rPr>
+          <w:b/>
+          <w:sz w:val="24"/>
+          <w:szCs w:val="24"/>
+        </w:rPr>
+      </w:r>
+    </w:p>
+    <w:p>
+      <w:pPr>
+        <w:pStyle w:val="Normal"/>
         <w:rPr>
           <w:sz w:val="24"/>
           <w:szCs w:val="24"/>
@@ -279,15 +327,24 @@
     </w:p>
     <w:p>
       <w:pPr>
+        <w:pStyle w:val="Normal"/>
         <w:rPr>
           <w:sz w:val="24"/>
           <w:szCs w:val="24"/>
         </w:rPr>
       </w:pPr>
-    </w:p>
-    <w:p>
-      <w:pPr>
-        <w:rPr>
+      <w:r>
+        <w:rPr>
+          <w:sz w:val="24"/>
+          <w:szCs w:val="24"/>
+        </w:rPr>
+      </w:r>
+    </w:p>
+    <w:p>
+      <w:pPr>
+        <w:pStyle w:val="Normal"/>
+        <w:rPr>
+          <w:b/>
           <w:b/>
           <w:sz w:val="24"/>
           <w:szCs w:val="24"/>
@@ -312,372 +369,354 @@
     </w:p>
     <w:p>
       <w:pPr>
-        <w:rPr>
-          <w:i/>
-          <w:sz w:val="24"/>
-          <w:szCs w:val="24"/>
-        </w:rPr>
-      </w:pPr>
-    </w:p>
-    <w:p>
-      <w:pPr>
-        <w:rPr>
-          <w:sz w:val="24"/>
-          <w:szCs w:val="24"/>
-        </w:rPr>
-      </w:pPr>
-      <w:r>
-        <w:rPr>
-          <w:sz w:val="24"/>
-          <w:szCs w:val="24"/>
-        </w:rPr>
-        <w:t xml:space="preserve">НАПРАВЛЕНИЕ </w:t>
-      </w:r>
-      <w:proofErr w:type="gramStart"/>
-      <w:r>
-        <w:rPr>
-          <w:sz w:val="24"/>
-          <w:szCs w:val="24"/>
-        </w:rPr>
-        <w:t xml:space="preserve">ПОДГОТОВКИ  </w:t>
-      </w:r>
-      <w:r>
-        <w:rPr>
-          <w:b/>
-          <w:sz w:val="24"/>
-          <w:szCs w:val="24"/>
-          <w:highlight w:val="yellow"/>
-        </w:rPr>
-        <w:t>09</w:t>
-      </w:r>
-      <w:proofErr w:type="gramEnd"/>
-      <w:r>
-        <w:rPr>
-          <w:b/>
-          <w:sz w:val="24"/>
-          <w:szCs w:val="24"/>
-          <w:highlight w:val="yellow"/>
-        </w:rPr>
-        <w:t>.ХХ.ХХ  Название направления</w:t>
-      </w:r>
-    </w:p>
-    <w:p>
-      <w:pPr>
-        <w:rPr>
-          <w:sz w:val="32"/>
-        </w:rPr>
-      </w:pPr>
-    </w:p>
-    <w:p>
-      <w:pPr>
-        <w:rPr>
-          <w:sz w:val="32"/>
-        </w:rPr>
-      </w:pPr>
-    </w:p>
-    <w:p>
-      <w:pPr>
-        <w:pStyle w:val="1"/>
+        <w:pStyle w:val="Normal"/>
+        <w:rPr>
+          <w:sz w:val="32"/>
+        </w:rPr>
+      </w:pPr>
+      <w:r>
+        <w:rPr>
+          <w:sz w:val="32"/>
+        </w:rPr>
+      </w:r>
+    </w:p>
+    <w:p>
+      <w:pPr>
+        <w:pStyle w:val="Normal"/>
+        <w:rPr>
+          <w:sz w:val="32"/>
+        </w:rPr>
+      </w:pPr>
+      <w:r>
+        <w:rPr>
+          <w:sz w:val="32"/>
+        </w:rPr>
+      </w:r>
+    </w:p>
+    <w:p>
+      <w:pPr>
+        <w:pStyle w:val="11"/>
+        <w:numPr>
+          <w:ilvl w:val="0"/>
+          <w:numId w:val="0"/>
+        </w:numPr>
         <w:shd w:val="clear" w:color="auto" w:fill="FFFFFF"/>
         <w:spacing w:before="700" w:after="240"/>
         <w:jc w:val="center"/>
         <w:outlineLvl w:val="0"/>
         <w:rPr>
           <w:b/>
+          <w:b/>
           <w:spacing w:val="100"/>
           <w:sz w:val="32"/>
         </w:rPr>
       </w:pPr>
-    </w:p>
-    <w:p>
-      <w:pPr>
-        <w:pStyle w:val="1"/>
+      <w:r>
+        <w:rPr>
+          <w:b/>
+          <w:spacing w:val="100"/>
+          <w:sz w:val="32"/>
+        </w:rPr>
+      </w:r>
+    </w:p>
+    <w:p>
+      <w:pPr>
+        <w:pStyle w:val="11"/>
+        <w:numPr>
+          <w:ilvl w:val="0"/>
+          <w:numId w:val="0"/>
+        </w:numPr>
         <w:shd w:val="clear" w:color="auto" w:fill="FFFFFF"/>
         <w:spacing w:before="700" w:after="240"/>
         <w:jc w:val="center"/>
         <w:outlineLvl w:val="0"/>
         <w:rPr>
+          <w:highlight w:val="none"/>
+          <w:shd w:fill="auto" w:val="clear"/>
+        </w:rPr>
+      </w:pPr>
+      <w:r>
+        <w:rPr>
           <w:b/>
           <w:caps/>
           <w:spacing w:val="100"/>
           <w:sz w:val="32"/>
-        </w:rPr>
-      </w:pPr>
-      <w:r>
-        <w:rPr>
-          <w:b/>
-          <w:caps/>
-          <w:spacing w:val="100"/>
-          <w:sz w:val="32"/>
+          <w:shd w:fill="auto" w:val="clear"/>
         </w:rPr>
         <w:t>Отчет</w:t>
       </w:r>
     </w:p>
     <w:p>
       <w:pPr>
-        <w:pStyle w:val="1"/>
+        <w:pStyle w:val="11"/>
+        <w:numPr>
+          <w:ilvl w:val="0"/>
+          <w:numId w:val="0"/>
+        </w:numPr>
         <w:shd w:val="clear" w:color="auto" w:fill="FFFFFF"/>
         <w:jc w:val="center"/>
         <w:outlineLvl w:val="0"/>
         <w:rPr>
-          <w:b/>
-          <w:caps/>
-          <w:spacing w:val="100"/>
-          <w:sz w:val="32"/>
+          <w:highlight w:val="none"/>
+          <w:shd w:fill="auto" w:val="clear"/>
         </w:rPr>
       </w:pPr>
       <w:r>
         <w:rPr>
           <w:b/>
           <w:sz w:val="28"/>
-        </w:rPr>
-        <w:t xml:space="preserve">по </w:t>
+          <w:shd w:fill="auto" w:val="clear"/>
+        </w:rPr>
+        <w:t xml:space="preserve">по лабораторной работе № </w:t>
       </w:r>
       <w:r>
         <w:rPr>
           <w:b/>
           <w:sz w:val="28"/>
-        </w:rPr>
-        <w:t>лабораторной работе</w:t>
-      </w:r>
-      <w:r>
-        <w:rPr>
+          <w:shd w:fill="auto" w:val="clear"/>
+        </w:rPr>
+        <w:t>2</w:t>
+      </w:r>
+    </w:p>
+    <w:p>
+      <w:pPr>
+        <w:pStyle w:val="Normal"/>
+        <w:spacing w:lineRule="auto" w:line="360"/>
+        <w:ind w:left="142" w:hanging="0"/>
+        <w:rPr>
+          <w:b/>
           <w:b/>
           <w:sz w:val="28"/>
-        </w:rPr>
-        <w:t xml:space="preserve"> №</w:t>
-      </w:r>
+          <w:highlight w:val="none"/>
+          <w:shd w:fill="auto" w:val="clear"/>
+        </w:rPr>
+      </w:pPr>
       <w:r>
         <w:rPr>
           <w:b/>
           <w:sz w:val="28"/>
+          <w:shd w:fill="auto" w:val="clear"/>
+        </w:rPr>
+      </w:r>
+    </w:p>
+    <w:p>
+      <w:pPr>
+        <w:pStyle w:val="Normal"/>
+        <w:ind w:left="142" w:hanging="0"/>
+        <w:rPr/>
+      </w:pPr>
+      <w:r>
+        <w:rPr>
+          <w:b/>
+          <w:sz w:val="28"/>
+          <w:shd w:fill="auto" w:val="clear"/>
+        </w:rPr>
+        <w:t xml:space="preserve">Название:     </w:t>
+      </w:r>
+      <w:r>
+        <w:rPr>
+          <w:b w:val="false"/>
+          <w:bCs w:val="false"/>
+          <w:sz w:val="28"/>
+          <w:shd w:fill="auto" w:val="clear"/>
         </w:rPr>
         <w:t xml:space="preserve"> </w:t>
       </w:r>
       <w:r>
         <w:rPr>
+          <w:b w:val="false"/>
+          <w:bCs w:val="false"/>
+          <w:sz w:val="32"/>
+          <w:u w:val="single"/>
+        </w:rPr>
+        <w:t>Основы HTML &amp; CSS</w:t>
+      </w:r>
+    </w:p>
+    <w:p>
+      <w:pPr>
+        <w:pStyle w:val="11"/>
+        <w:numPr>
+          <w:ilvl w:val="0"/>
+          <w:numId w:val="0"/>
+        </w:numPr>
+        <w:shd w:val="clear" w:color="auto" w:fill="FFFFFF"/>
+        <w:spacing w:lineRule="auto" w:line="360"/>
+        <w:outlineLvl w:val="0"/>
+        <w:rPr>
+          <w:sz w:val="32"/>
+          <w:highlight w:val="none"/>
+          <w:shd w:fill="auto" w:val="clear"/>
+        </w:rPr>
+      </w:pPr>
+      <w:r>
+        <w:rPr>
+          <w:sz w:val="32"/>
+          <w:shd w:fill="auto" w:val="clear"/>
+        </w:rPr>
+      </w:r>
+    </w:p>
+    <w:p>
+      <w:pPr>
+        <w:pStyle w:val="Normal"/>
+        <w:ind w:left="142" w:hanging="0"/>
+        <w:rPr>
+          <w:highlight w:val="none"/>
+          <w:shd w:fill="auto" w:val="clear"/>
+        </w:rPr>
+      </w:pPr>
+      <w:r>
+        <w:rPr>
           <w:b/>
           <w:sz w:val="28"/>
-          <w:highlight w:val="yellow"/>
-        </w:rPr>
-        <w:t>_</w:t>
-      </w:r>
-    </w:p>
-    <w:p>
-      <w:pPr>
-        <w:spacing w:line="360" w:lineRule="auto"/>
-        <w:ind w:left="142"/>
-        <w:rPr>
-          <w:b/>
-          <w:sz w:val="28"/>
-        </w:rPr>
-      </w:pPr>
-    </w:p>
-    <w:p>
-      <w:pPr>
-        <w:ind w:left="142"/>
-        <w:rPr>
-          <w:sz w:val="32"/>
+          <w:shd w:fill="auto" w:val="clear"/>
+        </w:rPr>
+        <w:t xml:space="preserve">Дисциплина:  </w:t>
+      </w:r>
+      <w:r>
+        <w:rPr>
+          <w:b w:val="false"/>
+          <w:bCs w:val="false"/>
+          <w:sz w:val="32"/>
+          <w:szCs w:val="32"/>
           <w:u w:val="single"/>
-        </w:rPr>
-      </w:pPr>
-      <w:r>
-        <w:rPr>
-          <w:b/>
-          <w:sz w:val="28"/>
-        </w:rPr>
-        <w:t>Название</w:t>
-      </w:r>
-      <w:r>
-        <w:rPr>
-          <w:b/>
-          <w:sz w:val="28"/>
-        </w:rPr>
-        <w:t>:</w:t>
-      </w:r>
-      <w:r>
-        <w:rPr>
-          <w:b/>
-          <w:sz w:val="28"/>
-        </w:rPr>
-        <w:t xml:space="preserve"> </w:t>
-      </w:r>
-      <w:r>
-        <w:rPr>
-          <w:b/>
-          <w:sz w:val="28"/>
-        </w:rPr>
-        <w:t xml:space="preserve">     </w:t>
-      </w:r>
-      <w:r>
-        <w:rPr>
-          <w:sz w:val="32"/>
-          <w:highlight w:val="yellow"/>
-          <w:u w:val="single"/>
-        </w:rPr>
-        <w:t>Тема</w:t>
-      </w:r>
-      <w:r>
-        <w:rPr>
-          <w:sz w:val="32"/>
-          <w:highlight w:val="yellow"/>
-          <w:u w:val="single"/>
-        </w:rPr>
-        <w:t xml:space="preserve"> лабораторной работы</w:t>
-      </w:r>
-    </w:p>
-    <w:p>
-      <w:pPr>
-        <w:pStyle w:val="1"/>
-        <w:shd w:val="clear" w:color="auto" w:fill="FFFFFF"/>
-        <w:spacing w:line="360" w:lineRule="auto"/>
-        <w:outlineLvl w:val="0"/>
-        <w:rPr>
-          <w:sz w:val="32"/>
-        </w:rPr>
-      </w:pPr>
-    </w:p>
-    <w:p>
-      <w:pPr>
-        <w:ind w:left="142"/>
-        <w:rPr>
-          <w:sz w:val="32"/>
-          <w:szCs w:val="32"/>
-        </w:rPr>
-      </w:pPr>
-      <w:r>
-        <w:rPr>
-          <w:b/>
-          <w:sz w:val="28"/>
-        </w:rPr>
-        <w:t>Дисциплина:</w:t>
-      </w:r>
-      <w:r>
-        <w:rPr>
-          <w:b/>
-          <w:sz w:val="28"/>
-        </w:rPr>
-        <w:t xml:space="preserve"> </w:t>
-      </w:r>
-      <w:r>
-        <w:rPr>
-          <w:sz w:val="32"/>
-          <w:szCs w:val="32"/>
-          <w:highlight w:val="yellow"/>
-          <w:u w:val="single"/>
-        </w:rPr>
-        <w:t xml:space="preserve">Название </w:t>
-      </w:r>
-      <w:r>
-        <w:rPr>
-          <w:sz w:val="32"/>
-          <w:szCs w:val="32"/>
-          <w:highlight w:val="yellow"/>
-          <w:u w:val="single"/>
-        </w:rPr>
-        <w:t>дисциплины</w:t>
-      </w:r>
-      <w:r>
-        <w:rPr>
-          <w:sz w:val="32"/>
-          <w:szCs w:val="32"/>
-          <w:highlight w:val="yellow"/>
-          <w:u w:val="single"/>
-        </w:rPr>
-        <w:t xml:space="preserve"> без сокращений</w:t>
-      </w:r>
-    </w:p>
-    <w:p>
-      <w:pPr>
-        <w:pStyle w:val="1"/>
+          <w:shd w:fill="auto" w:val="clear"/>
+        </w:rPr>
+        <w:t>Языки интернет программирования</w:t>
+      </w:r>
+    </w:p>
+    <w:p>
+      <w:pPr>
+        <w:pStyle w:val="11"/>
         <w:shd w:val="clear" w:color="auto" w:fill="FFFFFF"/>
         <w:tabs>
-          <w:tab w:val="left" w:pos="5670"/>
+          <w:tab w:val="clear" w:pos="720"/>
+          <w:tab w:val="left" w:pos="5670" w:leader="none"/>
         </w:tabs>
-        <w:spacing w:line="360" w:lineRule="auto"/>
+        <w:spacing w:lineRule="auto" w:line="360"/>
         <w:jc w:val="both"/>
         <w:rPr>
           <w:sz w:val="28"/>
         </w:rPr>
       </w:pPr>
-    </w:p>
-    <w:p>
-      <w:pPr>
-        <w:pStyle w:val="1"/>
+      <w:r>
+        <w:rPr>
+          <w:sz w:val="28"/>
+        </w:rPr>
+      </w:r>
+    </w:p>
+    <w:p>
+      <w:pPr>
+        <w:pStyle w:val="11"/>
         <w:shd w:val="clear" w:color="auto" w:fill="FFFFFF"/>
         <w:tabs>
-          <w:tab w:val="left" w:pos="5670"/>
+          <w:tab w:val="clear" w:pos="720"/>
+          <w:tab w:val="left" w:pos="5670" w:leader="none"/>
         </w:tabs>
-        <w:spacing w:line="360" w:lineRule="auto"/>
+        <w:spacing w:lineRule="auto" w:line="360"/>
         <w:jc w:val="both"/>
         <w:rPr>
           <w:sz w:val="28"/>
         </w:rPr>
       </w:pPr>
-    </w:p>
-    <w:p>
-      <w:pPr>
-        <w:pStyle w:val="1"/>
+      <w:r>
+        <w:rPr>
+          <w:sz w:val="28"/>
+        </w:rPr>
+      </w:r>
+    </w:p>
+    <w:p>
+      <w:pPr>
+        <w:pStyle w:val="11"/>
         <w:shd w:val="clear" w:color="auto" w:fill="FFFFFF"/>
         <w:tabs>
-          <w:tab w:val="left" w:pos="5670"/>
+          <w:tab w:val="clear" w:pos="720"/>
+          <w:tab w:val="left" w:pos="5670" w:leader="none"/>
         </w:tabs>
-        <w:spacing w:line="360" w:lineRule="auto"/>
+        <w:spacing w:lineRule="auto" w:line="360"/>
         <w:jc w:val="both"/>
         <w:rPr>
           <w:sz w:val="28"/>
         </w:rPr>
       </w:pPr>
-    </w:p>
-    <w:p>
-      <w:pPr>
-        <w:pStyle w:val="1"/>
+      <w:r>
+        <w:rPr>
+          <w:sz w:val="28"/>
+        </w:rPr>
+      </w:r>
+    </w:p>
+    <w:p>
+      <w:pPr>
+        <w:pStyle w:val="11"/>
         <w:shd w:val="clear" w:color="auto" w:fill="FFFFFF"/>
         <w:tabs>
-          <w:tab w:val="left" w:pos="5670"/>
+          <w:tab w:val="clear" w:pos="720"/>
+          <w:tab w:val="left" w:pos="5670" w:leader="none"/>
         </w:tabs>
-        <w:spacing w:line="360" w:lineRule="auto"/>
+        <w:spacing w:lineRule="auto" w:line="360"/>
         <w:jc w:val="both"/>
         <w:rPr>
           <w:sz w:val="28"/>
         </w:rPr>
       </w:pPr>
-    </w:p>
-    <w:p>
-      <w:pPr>
-        <w:pStyle w:val="1"/>
+      <w:r>
+        <w:rPr>
+          <w:sz w:val="28"/>
+        </w:rPr>
+      </w:r>
+    </w:p>
+    <w:p>
+      <w:pPr>
+        <w:pStyle w:val="11"/>
         <w:shd w:val="clear" w:color="auto" w:fill="FFFFFF"/>
         <w:tabs>
-          <w:tab w:val="left" w:pos="5670"/>
+          <w:tab w:val="clear" w:pos="720"/>
+          <w:tab w:val="left" w:pos="5670" w:leader="none"/>
         </w:tabs>
-        <w:spacing w:line="360" w:lineRule="auto"/>
+        <w:spacing w:lineRule="auto" w:line="360"/>
         <w:jc w:val="both"/>
         <w:rPr>
           <w:sz w:val="28"/>
         </w:rPr>
       </w:pPr>
+      <w:r>
+        <w:rPr>
+          <w:sz w:val="28"/>
+        </w:rPr>
+      </w:r>
     </w:p>
     <w:tbl>
       <w:tblPr>
-        <w:tblW w:w="0" w:type="auto"/>
-        <w:tblInd w:w="108" w:type="dxa"/>
-        <w:tblLook w:val="04A0" w:firstRow="1" w:lastRow="0" w:firstColumn="1" w:lastColumn="0" w:noHBand="0" w:noVBand="1"/>
+        <w:tblW w:w="10030" w:type="dxa"/>
+        <w:jc w:val="left"/>
+        <w:tblInd w:w="109" w:type="dxa"/>
+        <w:tblLayout w:type="fixed"/>
+        <w:tblCellMar>
+          <w:top w:w="0" w:type="dxa"/>
+          <w:left w:w="108" w:type="dxa"/>
+          <w:bottom w:w="0" w:type="dxa"/>
+          <w:right w:w="108" w:type="dxa"/>
+        </w:tblCellMar>
+        <w:tblLook w:val="04a0" w:noHBand="0" w:noVBand="1" w:firstColumn="1" w:lastRow="0" w:lastColumn="0" w:firstRow="1"/>
       </w:tblPr>
       <w:tblGrid>
         <w:gridCol w:w="2010"/>
         <w:gridCol w:w="1834"/>
         <w:gridCol w:w="1824"/>
         <w:gridCol w:w="2213"/>
-        <w:gridCol w:w="2148"/>
+        <w:gridCol w:w="2149"/>
       </w:tblGrid>
       <w:tr>
+        <w:trPr/>
         <w:tc>
           <w:tcPr>
             <w:tcW w:w="2010" w:type="dxa"/>
-            <w:shd w:val="clear" w:color="auto" w:fill="auto"/>
+            <w:tcBorders/>
+            <w:shd w:color="auto" w:fill="auto" w:val="clear"/>
           </w:tcPr>
           <w:p>
             <w:pPr>
+              <w:pStyle w:val="Normal"/>
+              <w:widowControl w:val="false"/>
               <w:rPr>
                 <w:sz w:val="28"/>
                 <w:szCs w:val="28"/>
@@ -695,159 +734,150 @@
         <w:tc>
           <w:tcPr>
             <w:tcW w:w="1834" w:type="dxa"/>
-            <w:shd w:val="clear" w:color="auto" w:fill="auto"/>
+            <w:tcBorders/>
+            <w:shd w:color="auto" w:fill="auto" w:val="clear"/>
           </w:tcPr>
           <w:p>
             <w:pPr>
+              <w:pStyle w:val="Normal"/>
+              <w:widowControl w:val="false"/>
               <w:pBdr>
-                <w:bottom w:val="single" w:sz="6" w:space="1" w:color="auto"/>
+                <w:bottom w:val="single" w:sz="6" w:space="1" w:color="000000"/>
               </w:pBdr>
               <w:jc w:val="center"/>
               <w:rPr>
+                <w:highlight w:val="none"/>
+                <w:shd w:fill="auto" w:val="clear"/>
+              </w:rPr>
+            </w:pPr>
+            <w:r>
+              <w:rPr>
                 <w:sz w:val="28"/>
                 <w:szCs w:val="28"/>
-              </w:rPr>
-            </w:pPr>
-            <w:r>
-              <w:rPr>
-                <w:sz w:val="28"/>
-                <w:szCs w:val="28"/>
-                <w:highlight w:val="yellow"/>
-              </w:rPr>
-              <w:t>ХХХХХХ</w:t>
+                <w:shd w:fill="auto" w:val="clear"/>
+              </w:rPr>
+              <w:t>ИУ6-32Б</w:t>
             </w:r>
           </w:p>
         </w:tc>
         <w:tc>
           <w:tcPr>
             <w:tcW w:w="1824" w:type="dxa"/>
+            <w:tcBorders/>
           </w:tcPr>
           <w:p>
             <w:pPr>
+              <w:pStyle w:val="Normal"/>
+              <w:widowControl w:val="false"/>
               <w:rPr>
                 <w:sz w:val="28"/>
                 <w:szCs w:val="28"/>
               </w:rPr>
             </w:pPr>
+            <w:r>
+              <w:rPr>
+                <w:sz w:val="28"/>
+                <w:szCs w:val="28"/>
+              </w:rPr>
+            </w:r>
           </w:p>
         </w:tc>
         <w:tc>
           <w:tcPr>
             <w:tcW w:w="2213" w:type="dxa"/>
-            <w:shd w:val="clear" w:color="auto" w:fill="auto"/>
+            <w:tcBorders/>
+            <w:shd w:color="auto" w:fill="auto" w:val="clear"/>
           </w:tcPr>
           <w:p>
             <w:pPr>
+              <w:pStyle w:val="Normal"/>
+              <w:widowControl w:val="false"/>
               <w:pBdr>
-                <w:bottom w:val="single" w:sz="6" w:space="1" w:color="auto"/>
+                <w:bottom w:val="single" w:sz="6" w:space="1" w:color="000000"/>
               </w:pBdr>
               <w:rPr>
                 <w:sz w:val="28"/>
                 <w:szCs w:val="28"/>
               </w:rPr>
             </w:pPr>
+            <w:r>
+              <w:rPr>
+                <w:sz w:val="28"/>
+                <w:szCs w:val="28"/>
+              </w:rPr>
+            </w:r>
           </w:p>
         </w:tc>
         <w:tc>
           <w:tcPr>
-            <w:tcW w:w="2148" w:type="dxa"/>
-            <w:shd w:val="clear" w:color="auto" w:fill="auto"/>
+            <w:tcW w:w="2149" w:type="dxa"/>
+            <w:tcBorders/>
+            <w:shd w:color="auto" w:fill="auto" w:val="clear"/>
           </w:tcPr>
           <w:p>
             <w:pPr>
+              <w:pStyle w:val="Normal"/>
+              <w:widowControl w:val="false"/>
               <w:pBdr>
-                <w:bottom w:val="single" w:sz="6" w:space="1" w:color="auto"/>
+                <w:bottom w:val="single" w:sz="6" w:space="1" w:color="000000"/>
               </w:pBdr>
+              <w:rPr>
+                <w:highlight w:val="none"/>
+                <w:shd w:fill="auto" w:val="clear"/>
+              </w:rPr>
+            </w:pPr>
+            <w:r>
               <w:rPr>
                 <w:sz w:val="28"/>
                 <w:szCs w:val="28"/>
-              </w:rPr>
-            </w:pPr>
-            <w:r>
-              <w:rPr>
-                <w:sz w:val="28"/>
-                <w:szCs w:val="28"/>
-                <w:highlight w:val="yellow"/>
-              </w:rPr>
-              <w:t>И</w:t>
-            </w:r>
-            <w:r>
-              <w:rPr>
-                <w:sz w:val="28"/>
-                <w:szCs w:val="28"/>
-                <w:highlight w:val="yellow"/>
-              </w:rPr>
-              <w:t>.</w:t>
-            </w:r>
-            <w:r>
-              <w:rPr>
-                <w:sz w:val="28"/>
-                <w:szCs w:val="28"/>
-                <w:highlight w:val="yellow"/>
-              </w:rPr>
-              <w:t>О</w:t>
-            </w:r>
-            <w:r>
-              <w:rPr>
-                <w:sz w:val="28"/>
-                <w:szCs w:val="28"/>
-                <w:highlight w:val="yellow"/>
-              </w:rPr>
-              <w:t>.</w:t>
-            </w:r>
-            <w:r>
-              <w:rPr>
-                <w:sz w:val="28"/>
-                <w:szCs w:val="28"/>
-                <w:highlight w:val="yellow"/>
-              </w:rPr>
-              <w:t xml:space="preserve"> </w:t>
-            </w:r>
-            <w:r>
-              <w:rPr>
-                <w:sz w:val="28"/>
-                <w:szCs w:val="28"/>
-                <w:highlight w:val="yellow"/>
-              </w:rPr>
-              <w:t>Фами</w:t>
-            </w:r>
-            <w:r>
-              <w:rPr>
-                <w:sz w:val="28"/>
-                <w:szCs w:val="28"/>
-                <w:highlight w:val="yellow"/>
-              </w:rPr>
-              <w:t>лия</w:t>
+                <w:shd w:fill="auto" w:val="clear"/>
+              </w:rPr>
+              <w:t>А.Н. Абрамов</w:t>
             </w:r>
           </w:p>
         </w:tc>
       </w:tr>
       <w:tr>
+        <w:trPr/>
         <w:tc>
           <w:tcPr>
             <w:tcW w:w="2010" w:type="dxa"/>
-            <w:shd w:val="clear" w:color="auto" w:fill="auto"/>
+            <w:tcBorders/>
+            <w:shd w:color="auto" w:fill="auto" w:val="clear"/>
           </w:tcPr>
           <w:p>
             <w:pPr>
+              <w:pStyle w:val="Normal"/>
+              <w:widowControl w:val="false"/>
               <w:jc w:val="center"/>
               <w:rPr>
                 <w:sz w:val="28"/>
                 <w:szCs w:val="28"/>
               </w:rPr>
             </w:pPr>
+            <w:r>
+              <w:rPr>
+                <w:sz w:val="28"/>
+                <w:szCs w:val="28"/>
+              </w:rPr>
+            </w:r>
           </w:p>
         </w:tc>
         <w:tc>
           <w:tcPr>
             <w:tcW w:w="1834" w:type="dxa"/>
-            <w:shd w:val="clear" w:color="auto" w:fill="auto"/>
+            <w:tcBorders/>
+            <w:shd w:color="auto" w:fill="auto" w:val="clear"/>
           </w:tcPr>
           <w:p>
             <w:pPr>
+              <w:pStyle w:val="Normal"/>
+              <w:widowControl w:val="false"/>
               <w:jc w:val="center"/>
+              <w:rPr/>
             </w:pPr>
             <w:r>
+              <w:rPr/>
               <w:t>(Группа)</w:t>
             </w:r>
           </w:p>
@@ -855,110 +885,174 @@
         <w:tc>
           <w:tcPr>
             <w:tcW w:w="1824" w:type="dxa"/>
+            <w:tcBorders/>
           </w:tcPr>
           <w:p>
             <w:pPr>
+              <w:pStyle w:val="Normal"/>
+              <w:widowControl w:val="false"/>
               <w:jc w:val="center"/>
+              <w:rPr/>
             </w:pPr>
+            <w:r>
+              <w:rPr/>
+            </w:r>
           </w:p>
         </w:tc>
         <w:tc>
           <w:tcPr>
             <w:tcW w:w="2213" w:type="dxa"/>
-            <w:shd w:val="clear" w:color="auto" w:fill="auto"/>
+            <w:tcBorders/>
+            <w:shd w:color="auto" w:fill="auto" w:val="clear"/>
           </w:tcPr>
           <w:p>
             <w:pPr>
+              <w:pStyle w:val="Normal"/>
+              <w:widowControl w:val="false"/>
               <w:jc w:val="center"/>
+              <w:rPr/>
             </w:pPr>
             <w:r>
+              <w:rPr/>
               <w:t>(Подпись, дата)</w:t>
             </w:r>
           </w:p>
         </w:tc>
         <w:tc>
           <w:tcPr>
-            <w:tcW w:w="2148" w:type="dxa"/>
-            <w:shd w:val="clear" w:color="auto" w:fill="auto"/>
+            <w:tcW w:w="2149" w:type="dxa"/>
+            <w:tcBorders/>
+            <w:shd w:color="auto" w:fill="auto" w:val="clear"/>
           </w:tcPr>
           <w:p>
             <w:pPr>
+              <w:pStyle w:val="Normal"/>
+              <w:widowControl w:val="false"/>
               <w:jc w:val="center"/>
+              <w:rPr>
+                <w:highlight w:val="none"/>
+                <w:shd w:fill="auto" w:val="clear"/>
+              </w:rPr>
             </w:pPr>
             <w:r>
+              <w:rPr>
+                <w:shd w:fill="auto" w:val="clear"/>
+              </w:rPr>
               <w:t>(И.О. Фамилия)</w:t>
             </w:r>
           </w:p>
         </w:tc>
       </w:tr>
       <w:tr>
+        <w:trPr/>
         <w:tc>
           <w:tcPr>
             <w:tcW w:w="2010" w:type="dxa"/>
-            <w:shd w:val="clear" w:color="auto" w:fill="auto"/>
+            <w:tcBorders/>
+            <w:shd w:color="auto" w:fill="auto" w:val="clear"/>
           </w:tcPr>
           <w:p>
             <w:pPr>
+              <w:pStyle w:val="Normal"/>
+              <w:widowControl w:val="false"/>
               <w:jc w:val="center"/>
               <w:rPr>
                 <w:sz w:val="28"/>
                 <w:szCs w:val="28"/>
               </w:rPr>
             </w:pPr>
+            <w:r>
+              <w:rPr>
+                <w:sz w:val="28"/>
+                <w:szCs w:val="28"/>
+              </w:rPr>
+            </w:r>
           </w:p>
         </w:tc>
         <w:tc>
           <w:tcPr>
             <w:tcW w:w="1834" w:type="dxa"/>
-            <w:shd w:val="clear" w:color="auto" w:fill="auto"/>
+            <w:tcBorders/>
+            <w:shd w:color="auto" w:fill="auto" w:val="clear"/>
           </w:tcPr>
           <w:p>
             <w:pPr>
+              <w:pStyle w:val="Normal"/>
+              <w:widowControl w:val="false"/>
               <w:jc w:val="center"/>
+              <w:rPr/>
             </w:pPr>
+            <w:r>
+              <w:rPr/>
+            </w:r>
           </w:p>
         </w:tc>
         <w:tc>
           <w:tcPr>
             <w:tcW w:w="1824" w:type="dxa"/>
+            <w:tcBorders/>
           </w:tcPr>
           <w:p>
             <w:pPr>
+              <w:pStyle w:val="Normal"/>
+              <w:widowControl w:val="false"/>
               <w:jc w:val="center"/>
+              <w:rPr/>
             </w:pPr>
+            <w:r>
+              <w:rPr/>
+            </w:r>
           </w:p>
         </w:tc>
         <w:tc>
           <w:tcPr>
             <w:tcW w:w="2213" w:type="dxa"/>
-            <w:shd w:val="clear" w:color="auto" w:fill="auto"/>
+            <w:tcBorders/>
+            <w:shd w:color="auto" w:fill="auto" w:val="clear"/>
           </w:tcPr>
           <w:p>
             <w:pPr>
+              <w:pStyle w:val="Normal"/>
+              <w:widowControl w:val="false"/>
               <w:jc w:val="center"/>
+              <w:rPr/>
             </w:pPr>
+            <w:r>
+              <w:rPr/>
+            </w:r>
           </w:p>
         </w:tc>
         <w:tc>
           <w:tcPr>
-            <w:tcW w:w="2148" w:type="dxa"/>
-            <w:shd w:val="clear" w:color="auto" w:fill="auto"/>
+            <w:tcW w:w="2149" w:type="dxa"/>
+            <w:tcBorders/>
+            <w:shd w:color="auto" w:fill="auto" w:val="clear"/>
           </w:tcPr>
           <w:p>
             <w:pPr>
+              <w:pStyle w:val="Normal"/>
+              <w:widowControl w:val="false"/>
               <w:jc w:val="center"/>
+              <w:rPr/>
             </w:pPr>
+            <w:r>
+              <w:rPr/>
+            </w:r>
           </w:p>
         </w:tc>
       </w:tr>
       <w:tr>
+        <w:trPr/>
         <w:tc>
           <w:tcPr>
             <w:tcW w:w="2010" w:type="dxa"/>
-            <w:shd w:val="clear" w:color="auto" w:fill="auto"/>
+            <w:tcBorders/>
+            <w:shd w:color="auto" w:fill="auto" w:val="clear"/>
           </w:tcPr>
           <w:p>
             <w:pPr>
+              <w:pStyle w:val="Normal"/>
+              <w:widowControl w:val="false"/>
               <w:rPr>
                 <w:sz w:val="28"/>
                 <w:szCs w:val="28"/>
@@ -976,167 +1070,205 @@
         <w:tc>
           <w:tcPr>
             <w:tcW w:w="1834" w:type="dxa"/>
-            <w:shd w:val="clear" w:color="auto" w:fill="auto"/>
+            <w:tcBorders/>
+            <w:shd w:color="auto" w:fill="auto" w:val="clear"/>
           </w:tcPr>
-          <w:p/>
+          <w:p>
+            <w:pPr>
+              <w:pStyle w:val="Normal"/>
+              <w:widowControl w:val="false"/>
+              <w:rPr/>
+            </w:pPr>
+            <w:r>
+              <w:rPr/>
+            </w:r>
+          </w:p>
         </w:tc>
         <w:tc>
           <w:tcPr>
             <w:tcW w:w="1824" w:type="dxa"/>
+            <w:tcBorders/>
           </w:tcPr>
           <w:p>
             <w:pPr>
+              <w:pStyle w:val="Normal"/>
+              <w:widowControl w:val="false"/>
               <w:rPr>
                 <w:sz w:val="28"/>
                 <w:szCs w:val="28"/>
               </w:rPr>
             </w:pPr>
+            <w:r>
+              <w:rPr>
+                <w:sz w:val="28"/>
+                <w:szCs w:val="28"/>
+              </w:rPr>
+            </w:r>
           </w:p>
         </w:tc>
         <w:tc>
           <w:tcPr>
             <w:tcW w:w="2213" w:type="dxa"/>
-            <w:shd w:val="clear" w:color="auto" w:fill="auto"/>
+            <w:tcBorders/>
+            <w:shd w:color="auto" w:fill="auto" w:val="clear"/>
           </w:tcPr>
           <w:p>
             <w:pPr>
+              <w:pStyle w:val="Normal"/>
+              <w:widowControl w:val="false"/>
               <w:pBdr>
-                <w:bottom w:val="single" w:sz="6" w:space="1" w:color="auto"/>
+                <w:bottom w:val="single" w:sz="6" w:space="1" w:color="000000"/>
               </w:pBdr>
               <w:rPr>
                 <w:sz w:val="28"/>
                 <w:szCs w:val="28"/>
+                <w:highlight w:val="none"/>
+                <w:shd w:fill="auto" w:val="clear"/>
               </w:rPr>
             </w:pPr>
+            <w:r>
+              <w:rPr>
+                <w:sz w:val="28"/>
+                <w:szCs w:val="28"/>
+                <w:shd w:fill="auto" w:val="clear"/>
+              </w:rPr>
+            </w:r>
           </w:p>
         </w:tc>
         <w:tc>
           <w:tcPr>
-            <w:tcW w:w="2148" w:type="dxa"/>
-            <w:shd w:val="clear" w:color="auto" w:fill="auto"/>
+            <w:tcW w:w="2149" w:type="dxa"/>
+            <w:tcBorders/>
+            <w:shd w:color="auto" w:fill="auto" w:val="clear"/>
           </w:tcPr>
           <w:p>
             <w:pPr>
+              <w:pStyle w:val="Normal"/>
+              <w:widowControl w:val="false"/>
               <w:pBdr>
-                <w:bottom w:val="single" w:sz="6" w:space="1" w:color="auto"/>
+                <w:bottom w:val="single" w:sz="6" w:space="1" w:color="000000"/>
               </w:pBdr>
+              <w:rPr>
+                <w:highlight w:val="none"/>
+                <w:shd w:fill="auto" w:val="clear"/>
+              </w:rPr>
+            </w:pPr>
+            <w:r>
               <w:rPr>
                 <w:sz w:val="28"/>
                 <w:szCs w:val="28"/>
-              </w:rPr>
-            </w:pPr>
-            <w:r>
-              <w:rPr>
-                <w:sz w:val="28"/>
-                <w:szCs w:val="28"/>
-                <w:highlight w:val="yellow"/>
-              </w:rPr>
-              <w:t>И</w:t>
-            </w:r>
-            <w:r>
-              <w:rPr>
-                <w:sz w:val="28"/>
-                <w:szCs w:val="28"/>
-                <w:highlight w:val="yellow"/>
-              </w:rPr>
-              <w:t>.</w:t>
-            </w:r>
-            <w:r>
-              <w:rPr>
-                <w:sz w:val="28"/>
-                <w:szCs w:val="28"/>
-                <w:highlight w:val="yellow"/>
-              </w:rPr>
-              <w:t>О</w:t>
-            </w:r>
-            <w:r>
-              <w:rPr>
-                <w:sz w:val="28"/>
-                <w:szCs w:val="28"/>
-                <w:highlight w:val="yellow"/>
-              </w:rPr>
-              <w:t>.</w:t>
-            </w:r>
-            <w:r>
-              <w:rPr>
-                <w:sz w:val="28"/>
-                <w:szCs w:val="28"/>
-                <w:highlight w:val="yellow"/>
-              </w:rPr>
-              <w:t xml:space="preserve"> Фами</w:t>
-            </w:r>
-            <w:r>
-              <w:rPr>
-                <w:sz w:val="28"/>
-                <w:szCs w:val="28"/>
-                <w:highlight w:val="yellow"/>
-              </w:rPr>
-              <w:t>лия</w:t>
+                <w:shd w:fill="auto" w:val="clear"/>
+              </w:rPr>
+              <w:t>И.О. Фамилия</w:t>
             </w:r>
           </w:p>
         </w:tc>
       </w:tr>
       <w:tr>
+        <w:trPr/>
         <w:tc>
           <w:tcPr>
             <w:tcW w:w="2010" w:type="dxa"/>
-            <w:shd w:val="clear" w:color="auto" w:fill="auto"/>
+            <w:tcBorders/>
+            <w:shd w:color="auto" w:fill="auto" w:val="clear"/>
           </w:tcPr>
           <w:p>
             <w:pPr>
+              <w:pStyle w:val="Normal"/>
+              <w:widowControl w:val="false"/>
               <w:jc w:val="center"/>
               <w:rPr>
                 <w:sz w:val="28"/>
                 <w:szCs w:val="28"/>
               </w:rPr>
             </w:pPr>
+            <w:r>
+              <w:rPr>
+                <w:sz w:val="28"/>
+                <w:szCs w:val="28"/>
+              </w:rPr>
+            </w:r>
           </w:p>
         </w:tc>
         <w:tc>
           <w:tcPr>
             <w:tcW w:w="1834" w:type="dxa"/>
-            <w:shd w:val="clear" w:color="auto" w:fill="auto"/>
+            <w:tcBorders/>
+            <w:shd w:color="auto" w:fill="auto" w:val="clear"/>
           </w:tcPr>
           <w:p>
             <w:pPr>
+              <w:pStyle w:val="Normal"/>
+              <w:widowControl w:val="false"/>
               <w:jc w:val="center"/>
+              <w:rPr/>
             </w:pPr>
+            <w:r>
+              <w:rPr/>
+            </w:r>
           </w:p>
         </w:tc>
         <w:tc>
           <w:tcPr>
             <w:tcW w:w="1824" w:type="dxa"/>
+            <w:tcBorders/>
           </w:tcPr>
           <w:p>
             <w:pPr>
+              <w:pStyle w:val="Normal"/>
+              <w:widowControl w:val="false"/>
               <w:jc w:val="center"/>
+              <w:rPr/>
             </w:pPr>
+            <w:r>
+              <w:rPr/>
+            </w:r>
           </w:p>
         </w:tc>
         <w:tc>
           <w:tcPr>
             <w:tcW w:w="2213" w:type="dxa"/>
-            <w:shd w:val="clear" w:color="auto" w:fill="auto"/>
+            <w:tcBorders/>
+            <w:shd w:color="auto" w:fill="auto" w:val="clear"/>
           </w:tcPr>
           <w:p>
             <w:pPr>
+              <w:pStyle w:val="Normal"/>
+              <w:widowControl w:val="false"/>
               <w:jc w:val="center"/>
+              <w:rPr>
+                <w:highlight w:val="none"/>
+                <w:shd w:fill="auto" w:val="clear"/>
+              </w:rPr>
             </w:pPr>
             <w:r>
+              <w:rPr>
+                <w:shd w:fill="auto" w:val="clear"/>
+              </w:rPr>
               <w:t>(Подпись, дата)</w:t>
             </w:r>
           </w:p>
         </w:tc>
         <w:tc>
           <w:tcPr>
-            <w:tcW w:w="2148" w:type="dxa"/>
-            <w:shd w:val="clear" w:color="auto" w:fill="auto"/>
+            <w:tcW w:w="2149" w:type="dxa"/>
+            <w:tcBorders/>
+            <w:shd w:color="auto" w:fill="auto" w:val="clear"/>
           </w:tcPr>
           <w:p>
             <w:pPr>
+              <w:pStyle w:val="Normal"/>
+              <w:widowControl w:val="false"/>
               <w:jc w:val="center"/>
+              <w:rPr>
+                <w:highlight w:val="none"/>
+                <w:shd w:fill="auto" w:val="clear"/>
+              </w:rPr>
             </w:pPr>
             <w:r>
+              <w:rPr>
+                <w:shd w:fill="auto" w:val="clear"/>
+              </w:rPr>
               <w:t>(И.О. Фамилия)</w:t>
             </w:r>
           </w:p>
@@ -1145,27 +1277,46 @@
     </w:tbl>
     <w:p>
       <w:pPr>
+        <w:pStyle w:val="Normal"/>
         <w:rPr>
           <w:sz w:val="24"/>
         </w:rPr>
       </w:pPr>
-    </w:p>
-    <w:p>
-      <w:pPr>
+      <w:r>
         <w:rPr>
           <w:sz w:val="24"/>
         </w:rPr>
-      </w:pPr>
-    </w:p>
-    <w:p>
-      <w:pPr>
+      </w:r>
+    </w:p>
+    <w:p>
+      <w:pPr>
+        <w:pStyle w:val="Normal"/>
         <w:rPr>
           <w:sz w:val="24"/>
         </w:rPr>
       </w:pPr>
-    </w:p>
-    <w:p>
-      <w:pPr>
+      <w:r>
+        <w:rPr>
+          <w:sz w:val="24"/>
+        </w:rPr>
+      </w:r>
+    </w:p>
+    <w:p>
+      <w:pPr>
+        <w:pStyle w:val="Normal"/>
+        <w:rPr>
+          <w:sz w:val="24"/>
+        </w:rPr>
+      </w:pPr>
+      <w:r>
+        <w:rPr>
+          <w:sz w:val="24"/>
+        </w:rPr>
+      </w:r>
+    </w:p>
+    <w:p>
+      <w:pPr>
+        <w:pStyle w:val="Normal"/>
         <w:jc w:val="center"/>
         <w:rPr>
           <w:sz w:val="24"/>
@@ -1180,80 +1331,1289 @@
       <w:r>
         <w:rPr>
           <w:sz w:val="24"/>
-          <w:highlight w:val="yellow"/>
-        </w:rPr>
-        <w:t>__</w:t>
-      </w:r>
+          <w:shd w:fill="auto" w:val="clear"/>
+        </w:rPr>
+        <w:t>24</w:t>
+      </w:r>
+      <w:r>
+        <w:br w:type="page"/>
+      </w:r>
+    </w:p>
+    <w:p>
+      <w:pPr>
+        <w:pStyle w:val="Normal"/>
+        <w:spacing w:lineRule="auto" w:line="360"/>
+        <w:ind w:left="142" w:hanging="0"/>
+        <w:jc w:val="center"/>
+        <w:rPr>
+          <w:b/>
+          <w:b/>
+          <w:bCs/>
+          <w:sz w:val="32"/>
+          <w:szCs w:val="32"/>
+          <w:u w:val="none"/>
+        </w:rPr>
+      </w:pPr>
+      <w:r>
+        <w:rPr>
+          <w:b/>
+          <w:bCs/>
+          <w:sz w:val="32"/>
+          <w:szCs w:val="32"/>
+          <w:u w:val="none"/>
+        </w:rPr>
+        <w:t>Основы HTML &amp; CSS</w:t>
+      </w:r>
+    </w:p>
+    <w:p>
+      <w:pPr>
+        <w:pStyle w:val="Normal"/>
+        <w:widowControl/>
+        <w:tabs>
+          <w:tab w:val="clear" w:pos="720"/>
+          <w:tab w:val="left" w:pos="450" w:leader="none"/>
+        </w:tabs>
+        <w:bidi w:val="0"/>
+        <w:spacing w:lineRule="auto" w:line="360" w:before="0" w:after="0"/>
+        <w:ind w:left="57" w:right="0" w:firstLine="624"/>
+        <w:jc w:val="left"/>
+        <w:rPr/>
+      </w:pPr>
+      <w:r>
+        <w:rPr>
+          <w:b/>
+          <w:bCs/>
+          <w:sz w:val="32"/>
+          <w:szCs w:val="32"/>
+          <w:u w:val="none"/>
+        </w:rPr>
+        <w:t xml:space="preserve">Цель работы: </w:t>
+      </w:r>
+      <w:r>
+        <w:rPr>
+          <w:sz w:val="32"/>
+          <w:szCs w:val="32"/>
+        </w:rPr>
+        <w:t>знакомство с языками HTML и CSS, а также получение практических навыков применения каскадных таблиц стилей для формирования отображения страниц HTML.</w:t>
+      </w:r>
+    </w:p>
+    <w:p>
+      <w:pPr>
+        <w:pStyle w:val="Normal"/>
+        <w:widowControl/>
+        <w:bidi w:val="0"/>
+        <w:spacing w:lineRule="auto" w:line="360" w:before="0" w:after="0"/>
+        <w:ind w:left="57" w:right="0" w:firstLine="624"/>
+        <w:jc w:val="left"/>
+        <w:rPr>
+          <w:b/>
+          <w:b/>
+          <w:bCs/>
+          <w:sz w:val="32"/>
+          <w:szCs w:val="32"/>
+        </w:rPr>
+      </w:pPr>
+      <w:r>
+        <w:rPr>
+          <w:b/>
+          <w:bCs/>
+          <w:sz w:val="32"/>
+          <w:szCs w:val="32"/>
+        </w:rPr>
+        <w:t xml:space="preserve">Задание: </w:t>
+      </w:r>
+      <w:r>
+        <w:rPr>
+          <w:b w:val="false"/>
+          <w:bCs w:val="false"/>
+          <w:sz w:val="32"/>
+          <w:szCs w:val="32"/>
+        </w:rPr>
+        <w:t>По готовым дизайнам сверстать header, footer страницы и карточку товара.</w:t>
+      </w:r>
+    </w:p>
+    <w:p>
+      <w:pPr>
+        <w:pStyle w:val="Normal"/>
+        <w:widowControl/>
+        <w:bidi w:val="0"/>
+        <w:spacing w:lineRule="auto" w:line="360" w:before="0" w:after="0"/>
+        <w:ind w:left="113" w:right="0" w:firstLine="624"/>
+        <w:jc w:val="left"/>
+        <w:rPr>
+          <w:b/>
+          <w:b/>
+          <w:bCs/>
+          <w:sz w:val="32"/>
+          <w:szCs w:val="32"/>
+        </w:rPr>
+      </w:pPr>
+      <w:r>
+        <w:rPr>
+          <w:b/>
+          <w:bCs/>
+          <w:sz w:val="32"/>
+          <w:szCs w:val="32"/>
+        </w:rPr>
+        <w:t xml:space="preserve">Ход работы: </w:t>
+      </w:r>
+      <w:r>
+        <w:rPr>
+          <w:b w:val="false"/>
+          <w:bCs w:val="false"/>
+          <w:sz w:val="32"/>
+          <w:szCs w:val="32"/>
+        </w:rPr>
+        <w:t>Рассмотрим на примере вёрстки карточки товара, остальные задания выполняются аналогично.</w:t>
+      </w:r>
+    </w:p>
+    <w:p>
+      <w:pPr>
+        <w:pStyle w:val="Normal"/>
+        <w:widowControl/>
+        <w:numPr>
+          <w:ilvl w:val="0"/>
+          <w:numId w:val="1"/>
+        </w:numPr>
+        <w:bidi w:val="0"/>
+        <w:spacing w:lineRule="auto" w:line="360" w:before="0" w:after="0"/>
+        <w:ind w:left="1077" w:right="0" w:hanging="340"/>
+        <w:jc w:val="left"/>
+        <w:rPr>
+          <w:b/>
+          <w:b/>
+          <w:bCs/>
+          <w:sz w:val="32"/>
+          <w:szCs w:val="32"/>
+        </w:rPr>
+      </w:pPr>
+      <w:r>
+        <w:rPr>
+          <w:b/>
+          <w:bCs/>
+          <w:sz w:val="32"/>
+          <w:szCs w:val="32"/>
+        </w:rPr>
+        <w:t>Открываем дизайн в Figma</w:t>
+      </w:r>
+    </w:p>
+    <w:p>
+      <w:pPr>
+        <w:pStyle w:val="Normal"/>
+        <w:widowControl/>
+        <w:numPr>
+          <w:ilvl w:val="0"/>
+          <w:numId w:val="0"/>
+        </w:numPr>
+        <w:bidi w:val="0"/>
+        <w:spacing w:lineRule="auto" w:line="360" w:before="0" w:after="0"/>
+        <w:ind w:left="1077" w:right="0" w:hanging="0"/>
+        <w:jc w:val="left"/>
+        <w:rPr>
+          <w:b w:val="false"/>
+          <w:b w:val="false"/>
+          <w:bCs w:val="false"/>
+          <w:sz w:val="32"/>
+          <w:szCs w:val="32"/>
+        </w:rPr>
+      </w:pPr>
+      <w:r>
+        <w:rPr>
+          <w:b w:val="false"/>
+          <w:bCs w:val="false"/>
+          <w:sz w:val="32"/>
+          <w:szCs w:val="32"/>
+        </w:rPr>
+        <w:t>Дизайн карточки представлен на рисунке 1.</w:t>
+      </w:r>
+    </w:p>
+    <w:p>
+      <w:pPr>
+        <w:pStyle w:val="Normal"/>
+        <w:widowControl/>
+        <w:numPr>
+          <w:ilvl w:val="0"/>
+          <w:numId w:val="0"/>
+        </w:numPr>
+        <w:bidi w:val="0"/>
+        <w:spacing w:lineRule="auto" w:line="240" w:before="0" w:after="0"/>
+        <w:ind w:left="1077" w:right="0" w:hanging="0"/>
+        <w:jc w:val="center"/>
+        <w:rPr>
+          <w:b/>
+          <w:b/>
+          <w:bCs/>
+          <w:sz w:val="32"/>
+          <w:szCs w:val="32"/>
+        </w:rPr>
+      </w:pPr>
+      <w:r>
+        <w:rPr>
+          <w:b w:val="false"/>
+          <w:bCs w:val="false"/>
+          <w:sz w:val="32"/>
+          <w:szCs w:val="32"/>
+        </w:rPr>
+        <w:drawing>
+          <wp:inline distT="0" distB="0" distL="0" distR="0">
+            <wp:extent cx="5334635" cy="2926080"/>
+            <wp:effectExtent l="0" t="0" r="0" b="0"/>
+            <wp:docPr id="2" name="Изображение1" descr=""/>
+            <wp:cNvGraphicFramePr>
+              <a:graphicFrameLocks xmlns:a="http://schemas.openxmlformats.org/drawingml/2006/main" noChangeAspect="1"/>
+            </wp:cNvGraphicFramePr>
+            <a:graphic xmlns:a="http://schemas.openxmlformats.org/drawingml/2006/main">
+              <a:graphicData uri="http://schemas.openxmlformats.org/drawingml/2006/picture">
+                <pic:pic xmlns:pic="http://schemas.openxmlformats.org/drawingml/2006/picture">
+                  <pic:nvPicPr>
+                    <pic:cNvPr id="2" name="Изображение1" descr=""/>
+                    <pic:cNvPicPr>
+                      <a:picLocks noChangeAspect="1" noChangeArrowheads="1"/>
+                    </pic:cNvPicPr>
+                  </pic:nvPicPr>
+                  <pic:blipFill>
+                    <a:blip r:embed="rId3"/>
+                    <a:srcRect l="0" t="7639" r="0" b="0"/>
+                    <a:stretch>
+                      <a:fillRect/>
+                    </a:stretch>
+                  </pic:blipFill>
+                  <pic:spPr bwMode="auto">
+                    <a:xfrm>
+                      <a:off x="0" y="0"/>
+                      <a:ext cx="5334635" cy="2926080"/>
+                    </a:xfrm>
+                    <a:prstGeom prst="rect">
+                      <a:avLst/>
+                    </a:prstGeom>
+                  </pic:spPr>
+                </pic:pic>
+              </a:graphicData>
+            </a:graphic>
+          </wp:inline>
+        </w:drawing>
+      </w:r>
+    </w:p>
+    <w:p>
+      <w:pPr>
+        <w:pStyle w:val="Normal"/>
+        <w:widowControl/>
+        <w:bidi w:val="0"/>
+        <w:spacing w:lineRule="auto" w:line="360" w:before="0" w:after="0"/>
+        <w:jc w:val="center"/>
+        <w:rPr/>
+      </w:pPr>
+      <w:r>
+        <w:rPr>
+          <w:b w:val="false"/>
+          <w:bCs w:val="false"/>
+          <w:sz w:val="24"/>
+          <w:szCs w:val="24"/>
+        </w:rPr>
+        <w:t>Рисунок 1: Дизайн карточки товара</w:t>
+      </w:r>
+    </w:p>
+    <w:p>
+      <w:pPr>
+        <w:pStyle w:val="Normal"/>
+        <w:widowControl/>
+        <w:bidi w:val="0"/>
+        <w:spacing w:lineRule="auto" w:line="360" w:before="0" w:after="0"/>
+        <w:ind w:left="680" w:right="0" w:firstLine="397"/>
+        <w:jc w:val="left"/>
+        <w:rPr/>
+      </w:pPr>
+      <w:r>
+        <w:rPr>
+          <w:b w:val="false"/>
+          <w:bCs w:val="false"/>
+          <w:sz w:val="32"/>
+          <w:szCs w:val="32"/>
+        </w:rPr>
+        <w:t>При выборе элемента, справа будут отображаться его параметры например размер шрифта.</w:t>
+      </w:r>
+    </w:p>
+    <w:p>
+      <w:pPr>
+        <w:pStyle w:val="Normal"/>
+        <w:widowControl/>
+        <w:numPr>
+          <w:ilvl w:val="0"/>
+          <w:numId w:val="1"/>
+        </w:numPr>
+        <w:bidi w:val="0"/>
+        <w:spacing w:lineRule="auto" w:line="360" w:before="0" w:after="0"/>
+        <w:ind w:left="1077" w:right="0" w:hanging="340"/>
+        <w:jc w:val="left"/>
+        <w:rPr>
+          <w:b/>
+          <w:b/>
+          <w:bCs/>
+          <w:sz w:val="32"/>
+          <w:szCs w:val="32"/>
+        </w:rPr>
+      </w:pPr>
+      <w:r>
+        <w:rPr>
+          <w:b/>
+          <w:bCs/>
+          <w:sz w:val="32"/>
+          <w:szCs w:val="32"/>
+        </w:rPr>
+        <w:t>Создаём и заполняем html файл с разметкой карточки</w:t>
+      </w:r>
+    </w:p>
+    <w:p>
+      <w:pPr>
+        <w:pStyle w:val="Normal"/>
+        <w:widowControl/>
+        <w:numPr>
+          <w:ilvl w:val="0"/>
+          <w:numId w:val="0"/>
+        </w:numPr>
+        <w:bidi w:val="0"/>
+        <w:spacing w:lineRule="auto" w:line="360" w:before="0" w:after="0"/>
+        <w:ind w:left="680" w:right="0" w:hanging="0"/>
+        <w:jc w:val="left"/>
+        <w:rPr>
+          <w:b w:val="false"/>
+          <w:b w:val="false"/>
+          <w:bCs w:val="false"/>
+          <w:sz w:val="32"/>
+          <w:szCs w:val="32"/>
+        </w:rPr>
+      </w:pPr>
+      <w:r>
+        <w:rPr>
+          <w:b w:val="false"/>
+          <w:bCs w:val="false"/>
+          <w:sz w:val="32"/>
+          <w:szCs w:val="32"/>
+        </w:rPr>
+        <w:t xml:space="preserve">     </w:t>
+      </w:r>
+      <w:r>
+        <w:rPr>
+          <w:b w:val="false"/>
+          <w:bCs w:val="false"/>
+          <w:sz w:val="32"/>
+          <w:szCs w:val="32"/>
+        </w:rPr>
+        <w:t>На рисунке 2 представлен готовый html файл.</w:t>
+      </w:r>
+    </w:p>
+    <w:p>
+      <w:pPr>
+        <w:pStyle w:val="Normal"/>
+        <w:widowControl/>
+        <w:numPr>
+          <w:ilvl w:val="0"/>
+          <w:numId w:val="0"/>
+        </w:numPr>
+        <w:bidi w:val="0"/>
+        <w:spacing w:lineRule="auto" w:line="360" w:before="0" w:after="0"/>
+        <w:ind w:left="680" w:right="0" w:hanging="0"/>
+        <w:jc w:val="center"/>
+        <w:rPr>
+          <w:b w:val="false"/>
+          <w:b w:val="false"/>
+          <w:bCs w:val="false"/>
+          <w:sz w:val="32"/>
+          <w:szCs w:val="32"/>
+        </w:rPr>
+      </w:pPr>
+      <w:r>
+        <w:rPr>
+          <w:b w:val="false"/>
+          <w:bCs w:val="false"/>
+          <w:sz w:val="32"/>
+          <w:szCs w:val="32"/>
+        </w:rPr>
+        <w:drawing>
+          <wp:inline distT="0" distB="0" distL="0" distR="0">
+            <wp:extent cx="5328285" cy="2915920"/>
+            <wp:effectExtent l="0" t="0" r="0" b="0"/>
+            <wp:docPr id="3" name="Изображение2" descr=""/>
+            <wp:cNvGraphicFramePr>
+              <a:graphicFrameLocks xmlns:a="http://schemas.openxmlformats.org/drawingml/2006/main" noChangeAspect="1"/>
+            </wp:cNvGraphicFramePr>
+            <a:graphic xmlns:a="http://schemas.openxmlformats.org/drawingml/2006/main">
+              <a:graphicData uri="http://schemas.openxmlformats.org/drawingml/2006/picture">
+                <pic:pic xmlns:pic="http://schemas.openxmlformats.org/drawingml/2006/picture">
+                  <pic:nvPicPr>
+                    <pic:cNvPr id="3" name="Изображение2" descr=""/>
+                    <pic:cNvPicPr>
+                      <a:picLocks noChangeAspect="1" noChangeArrowheads="1"/>
+                    </pic:cNvPicPr>
+                  </pic:nvPicPr>
+                  <pic:blipFill>
+                    <a:blip r:embed="rId4"/>
+                    <a:stretch>
+                      <a:fillRect/>
+                    </a:stretch>
+                  </pic:blipFill>
+                  <pic:spPr bwMode="auto">
+                    <a:xfrm>
+                      <a:off x="0" y="0"/>
+                      <a:ext cx="5328285" cy="2915920"/>
+                    </a:xfrm>
+                    <a:prstGeom prst="rect">
+                      <a:avLst/>
+                    </a:prstGeom>
+                  </pic:spPr>
+                </pic:pic>
+              </a:graphicData>
+            </a:graphic>
+          </wp:inline>
+        </w:drawing>
+      </w:r>
+    </w:p>
+    <w:p>
+      <w:pPr>
+        <w:pStyle w:val="Normal"/>
+        <w:widowControl/>
+        <w:numPr>
+          <w:ilvl w:val="0"/>
+          <w:numId w:val="0"/>
+        </w:numPr>
+        <w:bidi w:val="0"/>
+        <w:spacing w:lineRule="auto" w:line="276" w:before="57" w:after="57"/>
+        <w:ind w:left="1077" w:right="0" w:hanging="0"/>
+        <w:jc w:val="center"/>
+        <w:rPr>
+          <w:b w:val="false"/>
+          <w:b w:val="false"/>
+          <w:bCs w:val="false"/>
+          <w:sz w:val="24"/>
+          <w:szCs w:val="24"/>
+        </w:rPr>
+      </w:pPr>
+      <w:r>
+        <w:rPr>
+          <w:b w:val="false"/>
+          <w:bCs w:val="false"/>
+          <w:sz w:val="24"/>
+          <w:szCs w:val="24"/>
+        </w:rPr>
+        <w:t>Рисунок 2: Полученный html файл</w:t>
+      </w:r>
+    </w:p>
+    <w:p>
+      <w:pPr>
+        <w:pStyle w:val="Normal"/>
+        <w:widowControl/>
+        <w:numPr>
+          <w:ilvl w:val="0"/>
+          <w:numId w:val="0"/>
+        </w:numPr>
+        <w:bidi w:val="0"/>
+        <w:spacing w:lineRule="auto" w:line="360" w:before="0" w:after="0"/>
+        <w:ind w:left="737" w:right="0" w:hanging="0"/>
+        <w:jc w:val="left"/>
+        <w:rPr>
+          <w:b w:val="false"/>
+          <w:b w:val="false"/>
+          <w:bCs w:val="false"/>
+          <w:sz w:val="32"/>
+          <w:szCs w:val="32"/>
+        </w:rPr>
+      </w:pPr>
+      <w:r>
+        <w:rPr>
+          <w:b w:val="false"/>
+          <w:bCs w:val="false"/>
+          <w:sz w:val="32"/>
+          <w:szCs w:val="32"/>
+        </w:rPr>
+        <w:t xml:space="preserve">     </w:t>
+      </w:r>
+      <w:r>
+        <w:rPr>
+          <w:b w:val="false"/>
+          <w:bCs w:val="false"/>
+          <w:sz w:val="32"/>
+          <w:szCs w:val="32"/>
+        </w:rPr>
+        <w:t>При подключении шрифтов был использован сервис google fonts.</w:t>
+      </w:r>
+    </w:p>
+    <w:p>
+      <w:pPr>
+        <w:pStyle w:val="Normal"/>
+        <w:widowControl/>
+        <w:numPr>
+          <w:ilvl w:val="0"/>
+          <w:numId w:val="1"/>
+        </w:numPr>
+        <w:bidi w:val="0"/>
+        <w:spacing w:lineRule="auto" w:line="360" w:before="0" w:after="0"/>
+        <w:ind w:left="1077" w:right="0" w:hanging="340"/>
+        <w:jc w:val="left"/>
+        <w:rPr>
+          <w:b/>
+          <w:b/>
+          <w:bCs/>
+          <w:sz w:val="32"/>
+          <w:szCs w:val="32"/>
+        </w:rPr>
+      </w:pPr>
+      <w:r>
+        <w:rPr>
+          <w:b/>
+          <w:bCs/>
+          <w:sz w:val="32"/>
+          <w:szCs w:val="32"/>
+        </w:rPr>
+        <w:t>Добавление css</w:t>
+      </w:r>
+    </w:p>
+    <w:p>
+      <w:pPr>
+        <w:pStyle w:val="Normal"/>
+        <w:widowControl/>
+        <w:numPr>
+          <w:ilvl w:val="0"/>
+          <w:numId w:val="0"/>
+        </w:numPr>
+        <w:bidi w:val="0"/>
+        <w:spacing w:lineRule="auto" w:line="360" w:before="0" w:after="0"/>
+        <w:ind w:left="737" w:right="0" w:hanging="0"/>
+        <w:jc w:val="left"/>
+        <w:rPr>
+          <w:b w:val="false"/>
+          <w:b w:val="false"/>
+          <w:bCs w:val="false"/>
+          <w:sz w:val="32"/>
+          <w:szCs w:val="32"/>
+        </w:rPr>
+      </w:pPr>
+      <w:r>
+        <w:rPr>
+          <w:b w:val="false"/>
+          <w:bCs w:val="false"/>
+          <w:sz w:val="32"/>
+          <w:szCs w:val="32"/>
+        </w:rPr>
+        <w:t xml:space="preserve">     </w:t>
+      </w:r>
+      <w:r>
+        <w:rPr>
+          <w:b w:val="false"/>
+          <w:bCs w:val="false"/>
+          <w:sz w:val="32"/>
+          <w:szCs w:val="32"/>
+        </w:rPr>
+        <w:t>После создания разметки элементы были приведены к требуемому виду при помощи css.</w:t>
+      </w:r>
+    </w:p>
+    <w:p>
+      <w:pPr>
+        <w:pStyle w:val="Normal"/>
+        <w:widowControl/>
+        <w:numPr>
+          <w:ilvl w:val="0"/>
+          <w:numId w:val="1"/>
+        </w:numPr>
+        <w:bidi w:val="0"/>
+        <w:spacing w:lineRule="auto" w:line="360" w:before="0" w:after="0"/>
+        <w:ind w:left="1077" w:right="0" w:hanging="340"/>
+        <w:jc w:val="left"/>
+        <w:rPr>
+          <w:b/>
+          <w:b/>
+          <w:bCs/>
+          <w:sz w:val="32"/>
+          <w:szCs w:val="32"/>
+        </w:rPr>
+      </w:pPr>
+      <w:r>
+        <w:rPr>
+          <w:b/>
+          <w:bCs/>
+          <w:sz w:val="32"/>
+          <w:szCs w:val="32"/>
+        </w:rPr>
+        <w:t>Готовая страница</w:t>
+      </w:r>
+    </w:p>
+    <w:p>
+      <w:pPr>
+        <w:pStyle w:val="Normal"/>
+        <w:widowControl/>
+        <w:numPr>
+          <w:ilvl w:val="0"/>
+          <w:numId w:val="0"/>
+        </w:numPr>
+        <w:bidi w:val="0"/>
+        <w:spacing w:lineRule="auto" w:line="360" w:before="0" w:after="0"/>
+        <w:ind w:left="737" w:right="0" w:hanging="0"/>
+        <w:jc w:val="left"/>
+        <w:rPr>
+          <w:b/>
+          <w:b/>
+          <w:bCs/>
+          <w:sz w:val="32"/>
+          <w:szCs w:val="32"/>
+        </w:rPr>
+      </w:pPr>
+      <w:r>
+        <w:rPr>
+          <w:b/>
+          <w:bCs/>
+          <w:sz w:val="32"/>
+          <w:szCs w:val="32"/>
+        </w:rPr>
+        <w:t xml:space="preserve">     </w:t>
+      </w:r>
+      <w:r>
+        <w:rPr>
+          <w:b w:val="false"/>
+          <w:bCs w:val="false"/>
+          <w:sz w:val="32"/>
+          <w:szCs w:val="32"/>
+        </w:rPr>
+        <w:t>На рисунке 3 представлена готовая карточка товара.</w:t>
+      </w:r>
+    </w:p>
+    <w:p>
+      <w:pPr>
+        <w:pStyle w:val="Normal"/>
+        <w:widowControl/>
+        <w:numPr>
+          <w:ilvl w:val="0"/>
+          <w:numId w:val="0"/>
+        </w:numPr>
+        <w:bidi w:val="0"/>
+        <w:spacing w:lineRule="auto" w:line="276" w:before="0" w:after="0"/>
+        <w:ind w:left="1077" w:right="0" w:hanging="0"/>
+        <w:jc w:val="center"/>
+        <w:rPr>
+          <w:b/>
+          <w:b/>
+          <w:bCs/>
+          <w:sz w:val="32"/>
+          <w:szCs w:val="32"/>
+        </w:rPr>
+      </w:pPr>
+      <w:r>
+        <w:rPr>
+          <w:b w:val="false"/>
+          <w:bCs w:val="false"/>
+          <w:sz w:val="32"/>
+          <w:szCs w:val="32"/>
+        </w:rPr>
+        <w:drawing>
+          <wp:inline distT="0" distB="0" distL="0" distR="0">
+            <wp:extent cx="1372235" cy="2182495"/>
+            <wp:effectExtent l="0" t="0" r="0" b="0"/>
+            <wp:docPr id="4" name="Изображение3" descr=""/>
+            <wp:cNvGraphicFramePr>
+              <a:graphicFrameLocks xmlns:a="http://schemas.openxmlformats.org/drawingml/2006/main" noChangeAspect="1"/>
+            </wp:cNvGraphicFramePr>
+            <a:graphic xmlns:a="http://schemas.openxmlformats.org/drawingml/2006/main">
+              <a:graphicData uri="http://schemas.openxmlformats.org/drawingml/2006/picture">
+                <pic:pic xmlns:pic="http://schemas.openxmlformats.org/drawingml/2006/picture">
+                  <pic:nvPicPr>
+                    <pic:cNvPr id="4" name="Изображение3" descr=""/>
+                    <pic:cNvPicPr>
+                      <a:picLocks noChangeAspect="1" noChangeArrowheads="1"/>
+                    </pic:cNvPicPr>
+                  </pic:nvPicPr>
+                  <pic:blipFill>
+                    <a:blip r:embed="rId5"/>
+                    <a:srcRect l="44628" t="38448" r="44740" b="30443"/>
+                    <a:stretch>
+                      <a:fillRect/>
+                    </a:stretch>
+                  </pic:blipFill>
+                  <pic:spPr bwMode="auto">
+                    <a:xfrm>
+                      <a:off x="0" y="0"/>
+                      <a:ext cx="1372235" cy="2182495"/>
+                    </a:xfrm>
+                    <a:prstGeom prst="rect">
+                      <a:avLst/>
+                    </a:prstGeom>
+                  </pic:spPr>
+                </pic:pic>
+              </a:graphicData>
+            </a:graphic>
+          </wp:inline>
+        </w:drawing>
+      </w:r>
+    </w:p>
+    <w:p>
+      <w:pPr>
+        <w:pStyle w:val="Normal"/>
+        <w:widowControl/>
+        <w:numPr>
+          <w:ilvl w:val="0"/>
+          <w:numId w:val="0"/>
+        </w:numPr>
+        <w:bidi w:val="0"/>
+        <w:spacing w:lineRule="auto" w:line="276" w:before="0" w:after="0"/>
+        <w:ind w:left="1077" w:right="0" w:hanging="0"/>
+        <w:jc w:val="center"/>
+        <w:rPr>
+          <w:b/>
+          <w:b/>
+          <w:bCs/>
+          <w:sz w:val="24"/>
+          <w:szCs w:val="24"/>
+        </w:rPr>
+      </w:pPr>
+      <w:r>
+        <w:rPr>
+          <w:b w:val="false"/>
+          <w:bCs w:val="false"/>
+          <w:sz w:val="24"/>
+          <w:szCs w:val="24"/>
+        </w:rPr>
+        <w:t>Рисунок 3: Готовая карточка</w:t>
+      </w:r>
+    </w:p>
+    <w:p>
+      <w:pPr>
+        <w:pStyle w:val="Normal"/>
+        <w:widowControl/>
+        <w:numPr>
+          <w:ilvl w:val="0"/>
+          <w:numId w:val="1"/>
+        </w:numPr>
+        <w:bidi w:val="0"/>
+        <w:spacing w:lineRule="auto" w:line="360" w:before="0" w:after="0"/>
+        <w:ind w:left="1077" w:right="0" w:hanging="340"/>
+        <w:jc w:val="left"/>
+        <w:rPr>
+          <w:b/>
+          <w:b/>
+          <w:bCs/>
+          <w:sz w:val="32"/>
+          <w:szCs w:val="32"/>
+        </w:rPr>
+      </w:pPr>
+      <w:r>
+        <w:rPr>
+          <w:b/>
+          <w:bCs/>
+          <w:sz w:val="32"/>
+          <w:szCs w:val="32"/>
+        </w:rPr>
+        <w:t>Создание коммита</w:t>
+      </w:r>
+    </w:p>
+    <w:p>
+      <w:pPr>
+        <w:pStyle w:val="Normal"/>
+        <w:widowControl/>
+        <w:numPr>
+          <w:ilvl w:val="0"/>
+          <w:numId w:val="0"/>
+        </w:numPr>
+        <w:bidi w:val="0"/>
+        <w:spacing w:lineRule="auto" w:line="360" w:before="0" w:after="0"/>
+        <w:ind w:left="737" w:right="0" w:hanging="0"/>
+        <w:jc w:val="left"/>
+        <w:rPr>
+          <w:b w:val="false"/>
+          <w:b w:val="false"/>
+          <w:bCs w:val="false"/>
+          <w:sz w:val="32"/>
+          <w:szCs w:val="32"/>
+        </w:rPr>
+      </w:pPr>
+      <w:r>
+        <w:rPr>
+          <w:b w:val="false"/>
+          <w:bCs w:val="false"/>
+          <w:sz w:val="32"/>
+          <w:szCs w:val="32"/>
+        </w:rPr>
+        <w:t xml:space="preserve">     </w:t>
+      </w:r>
+      <w:r>
+        <w:rPr>
+          <w:b w:val="false"/>
+          <w:bCs w:val="false"/>
+          <w:sz w:val="32"/>
+          <w:szCs w:val="32"/>
+        </w:rPr>
+        <w:t>Для коммита решения с помощью git введены следующие команды:</w:t>
+        <w:br/>
+        <w:t xml:space="preserve">      </w:t>
+      </w:r>
+      <w:r>
+        <w:rPr>
+          <w:b w:val="false"/>
+          <w:bCs w:val="false"/>
+          <w:sz w:val="32"/>
+          <w:szCs w:val="32"/>
+        </w:rPr>
+        <w:t>git add * - для добавления изменений в коммит</w:t>
+      </w:r>
+    </w:p>
+    <w:p>
+      <w:pPr>
+        <w:pStyle w:val="Normal"/>
+        <w:widowControl/>
+        <w:numPr>
+          <w:ilvl w:val="0"/>
+          <w:numId w:val="0"/>
+        </w:numPr>
+        <w:bidi w:val="0"/>
+        <w:spacing w:lineRule="auto" w:line="360" w:before="0" w:after="0"/>
+        <w:ind w:left="737" w:right="0" w:hanging="0"/>
+        <w:jc w:val="left"/>
+        <w:rPr>
+          <w:b w:val="false"/>
+          <w:b w:val="false"/>
+          <w:bCs w:val="false"/>
+          <w:sz w:val="32"/>
+          <w:szCs w:val="32"/>
+        </w:rPr>
+      </w:pPr>
+      <w:r>
+        <w:rPr>
+          <w:b w:val="false"/>
+          <w:bCs w:val="false"/>
+          <w:sz w:val="32"/>
+          <w:szCs w:val="32"/>
+        </w:rPr>
+        <w:t xml:space="preserve">      </w:t>
+      </w:r>
+      <w:r>
+        <w:rPr>
+          <w:b w:val="false"/>
+          <w:bCs w:val="false"/>
+          <w:sz w:val="32"/>
+          <w:szCs w:val="32"/>
+        </w:rPr>
+        <w:t>git commit -m «Solved card task» - создание коммита</w:t>
+      </w:r>
+    </w:p>
+    <w:p>
+      <w:pPr>
+        <w:pStyle w:val="Normal"/>
+        <w:widowControl/>
+        <w:bidi w:val="0"/>
+        <w:spacing w:lineRule="auto" w:line="360" w:before="0" w:after="0"/>
+        <w:ind w:left="57" w:right="0" w:firstLine="624"/>
+        <w:jc w:val="left"/>
+        <w:rPr>
+          <w:b/>
+          <w:b/>
+          <w:bCs/>
+          <w:sz w:val="32"/>
+          <w:szCs w:val="32"/>
+        </w:rPr>
+      </w:pPr>
+      <w:r>
+        <w:rPr>
+          <w:b/>
+          <w:bCs/>
+          <w:sz w:val="32"/>
+          <w:szCs w:val="32"/>
+        </w:rPr>
+        <w:t>Завершение задания</w:t>
+      </w:r>
+      <w:r>
+        <w:rPr>
+          <w:b/>
+          <w:bCs/>
+          <w:sz w:val="32"/>
+          <w:szCs w:val="32"/>
+        </w:rPr>
+        <w:t xml:space="preserve">: </w:t>
+      </w:r>
+      <w:r>
+        <w:rPr>
+          <w:b w:val="false"/>
+          <w:bCs w:val="false"/>
+          <w:sz w:val="32"/>
+          <w:szCs w:val="32"/>
+        </w:rPr>
+        <w:t xml:space="preserve">После создания карточки, хедера и футера все изменения отправляются в онлайн репозиторий с помощью git push. </w:t>
+      </w:r>
+    </w:p>
+    <w:p>
+      <w:pPr>
+        <w:pStyle w:val="Normal"/>
+        <w:widowControl/>
+        <w:bidi w:val="0"/>
+        <w:spacing w:lineRule="auto" w:line="360" w:before="0" w:after="0"/>
+        <w:ind w:left="57" w:right="0" w:firstLine="624"/>
+        <w:jc w:val="left"/>
+        <w:rPr>
+          <w:b/>
+          <w:b/>
+          <w:bCs/>
+          <w:sz w:val="32"/>
+          <w:szCs w:val="32"/>
+        </w:rPr>
+      </w:pPr>
+      <w:r>
+        <w:rPr>
+          <w:b/>
+          <w:bCs/>
+          <w:sz w:val="32"/>
+          <w:szCs w:val="32"/>
+        </w:rPr>
+        <w:t xml:space="preserve">Заключение: </w:t>
+      </w:r>
+      <w:r>
+        <w:rPr>
+          <w:b w:val="false"/>
+          <w:bCs w:val="false"/>
+          <w:sz w:val="32"/>
+          <w:szCs w:val="32"/>
+        </w:rPr>
+        <w:t xml:space="preserve">Были изучены основы html и css, полученные знания были закреплены на практике при вёрстке требуемых элементов. </w:t>
+      </w:r>
+    </w:p>
+    <w:p>
+      <w:pPr>
+        <w:pStyle w:val="Normal"/>
+        <w:widowControl/>
+        <w:bidi w:val="0"/>
+        <w:spacing w:lineRule="auto" w:line="360" w:before="0" w:after="0"/>
+        <w:ind w:left="57" w:right="0" w:firstLine="624"/>
+        <w:jc w:val="left"/>
+        <w:rPr/>
+      </w:pPr>
+      <w:r>
+        <w:rPr>
+          <w:b/>
+          <w:bCs/>
+          <w:sz w:val="32"/>
+          <w:szCs w:val="32"/>
+        </w:rPr>
+        <w:t>Использованные источники</w:t>
+      </w:r>
+    </w:p>
+    <w:p>
+      <w:pPr>
+        <w:pStyle w:val="Normal"/>
+        <w:widowControl/>
+        <w:bidi w:val="0"/>
+        <w:spacing w:lineRule="auto" w:line="360" w:before="0" w:after="0"/>
+        <w:ind w:left="57" w:right="0" w:firstLine="624"/>
+        <w:jc w:val="left"/>
+        <w:rPr/>
+      </w:pPr>
+      <w:r>
+        <w:rPr>
+          <w:b w:val="false"/>
+          <w:bCs w:val="false"/>
+          <w:sz w:val="32"/>
+          <w:szCs w:val="32"/>
+        </w:rPr>
+        <w:t xml:space="preserve">Курс на Stepik: </w:t>
+      </w:r>
+      <w:hyperlink r:id="rId6">
+        <w:r>
+          <w:rPr>
+            <w:b w:val="false"/>
+            <w:bCs w:val="false"/>
+            <w:sz w:val="32"/>
+            <w:szCs w:val="32"/>
+          </w:rPr>
+          <w:t>https://stepik.org/course/82108/info</w:t>
+        </w:r>
+      </w:hyperlink>
     </w:p>
     <w:sectPr>
-      <w:headerReference w:type="default" r:id="rId8"/>
+      <w:headerReference w:type="default" r:id="rId7"/>
+      <w:type w:val="nextPage"/>
       <w:pgSz w:w="11906" w:h="16838"/>
-      <w:pgMar w:top="851" w:right="567" w:bottom="851" w:left="1418" w:header="720" w:footer="720" w:gutter="0"/>
-      <w:cols w:space="720"/>
+      <w:pgMar w:left="1418" w:right="567" w:gutter="0" w:header="720" w:top="851" w:footer="0" w:bottom="851"/>
+      <w:pgNumType w:fmt="decimal"/>
+      <w:formProt w:val="false"/>
+      <w:textDirection w:val="lrTb"/>
+      <w:docGrid w:type="default" w:linePitch="100" w:charSpace="8192"/>
     </w:sectPr>
   </w:body>
 </w:document>
 </file>
 
-<file path=word/endnotes.xml><?xml version="1.0" encoding="utf-8"?>
-<w:endnotes xmlns:wpc="http://schemas.microsoft.com/office/word/2010/wordprocessingCanvas" xmlns:cx="http://schemas.microsoft.com/office/drawing/2014/chartex" xmlns:cx1="http://schemas.microsoft.com/office/drawing/2015/9/8/chartex" xmlns:mc="http://schemas.openxmlformats.org/markup-compatibility/2006" xmlns:o="urn:schemas-microsoft-com:office:office" xmlns:r="http://schemas.openxmlformats.org/officeDocument/2006/relationships" xmlns:m="http://schemas.openxmlformats.org/officeDocument/2006/math" xmlns:v="urn:schemas-microsoft-com:vml" xmlns:wp14="http://schemas.microsoft.com/office/word/2010/wordprocessingDrawing" xmlns:wp="http://schemas.openxmlformats.org/drawingml/2006/wordprocessingDrawing" xmlns:w10="urn:schemas-microsoft-com:office:word" xmlns:w="http://schemas.openxmlformats.org/wordprocessingml/2006/main" xmlns:w14="http://schemas.microsoft.com/office/word/2010/wordml" xmlns:w15="http://schemas.microsoft.com/office/word/2012/wordml" xmlns:w16se="http://schemas.microsoft.com/office/word/2015/wordml/symex" xmlns:wpg="http://schemas.microsoft.com/office/word/2010/wordprocessingGroup" xmlns:wpi="http://schemas.microsoft.com/office/word/2010/wordprocessingInk" xmlns:wne="http://schemas.microsoft.com/office/word/2006/wordml" xmlns:wps="http://schemas.microsoft.com/office/word/2010/wordprocessingShape" mc:Ignorable="w14 w15 w16se wp14">
-  <w:endnote w:type="separator" w:id="-1">
-    <w:p>
-      <w:r>
-        <w:separator/>
-      </w:r>
-    </w:p>
-  </w:endnote>
-  <w:endnote w:type="continuationSeparator" w:id="0">
-    <w:p>
-      <w:r>
-        <w:continuationSeparator/>
-      </w:r>
-    </w:p>
-  </w:endnote>
-</w:endnotes>
-</file>
-
-<file path=word/footnotes.xml><?xml version="1.0" encoding="utf-8"?>
-<w:footnotes xmlns:wpc="http://schemas.microsoft.com/office/word/2010/wordprocessingCanvas" xmlns:cx="http://schemas.microsoft.com/office/drawing/2014/chartex" xmlns:cx1="http://schemas.microsoft.com/office/drawing/2015/9/8/chartex" xmlns:mc="http://schemas.openxmlformats.org/markup-compatibility/2006" xmlns:o="urn:schemas-microsoft-com:office:office" xmlns:r="http://schemas.openxmlformats.org/officeDocument/2006/relationships" xmlns:m="http://schemas.openxmlformats.org/officeDocument/2006/math" xmlns:v="urn:schemas-microsoft-com:vml" xmlns:wp14="http://schemas.microsoft.com/office/word/2010/wordprocessingDrawing" xmlns:wp="http://schemas.openxmlformats.org/drawingml/2006/wordprocessingDrawing" xmlns:w10="urn:schemas-microsoft-com:office:word" xmlns:w="http://schemas.openxmlformats.org/wordprocessingml/2006/main" xmlns:w14="http://schemas.microsoft.com/office/word/2010/wordml" xmlns:w15="http://schemas.microsoft.com/office/word/2012/wordml" xmlns:w16se="http://schemas.microsoft.com/office/word/2015/wordml/symex" xmlns:wpg="http://schemas.microsoft.com/office/word/2010/wordprocessingGroup" xmlns:wpi="http://schemas.microsoft.com/office/word/2010/wordprocessingInk" xmlns:wne="http://schemas.microsoft.com/office/word/2006/wordml" xmlns:wps="http://schemas.microsoft.com/office/word/2010/wordprocessingShape" mc:Ignorable="w14 w15 w16se wp14">
-  <w:footnote w:type="separator" w:id="-1">
-    <w:p>
-      <w:r>
-        <w:separator/>
-      </w:r>
-    </w:p>
-  </w:footnote>
-  <w:footnote w:type="continuationSeparator" w:id="0">
-    <w:p>
-      <w:r>
-        <w:continuationSeparator/>
-      </w:r>
-    </w:p>
-  </w:footnote>
-</w:footnotes>
-</file>
-
 <file path=word/header1.xml><?xml version="1.0" encoding="utf-8"?>
-<w:hdr xmlns:wpc="http://schemas.microsoft.com/office/word/2010/wordprocessingCanvas" xmlns:cx="http://schemas.microsoft.com/office/drawing/2014/chartex" xmlns:cx1="http://schemas.microsoft.com/office/drawing/2015/9/8/chartex" xmlns:mc="http://schemas.openxmlformats.org/markup-compatibility/2006" xmlns:o="urn:schemas-microsoft-com:office:office" xmlns:r="http://schemas.openxmlformats.org/officeDocument/2006/relationships" xmlns:m="http://schemas.openxmlformats.org/officeDocument/2006/math" xmlns:v="urn:schemas-microsoft-com:vml" xmlns:wp14="http://schemas.microsoft.com/office/word/2010/wordprocessingDrawing" xmlns:wp="http://schemas.openxmlformats.org/drawingml/2006/wordprocessingDrawing" xmlns:w10="urn:schemas-microsoft-com:office:word" xmlns:w="http://schemas.openxmlformats.org/wordprocessingml/2006/main" xmlns:w14="http://schemas.microsoft.com/office/word/2010/wordml" xmlns:w15="http://schemas.microsoft.com/office/word/2012/wordml" xmlns:w16se="http://schemas.microsoft.com/office/word/2015/wordml/symex" xmlns:wpg="http://schemas.microsoft.com/office/word/2010/wordprocessingGroup" xmlns:wpi="http://schemas.microsoft.com/office/word/2010/wordprocessingInk" xmlns:wne="http://schemas.microsoft.com/office/word/2006/wordml" xmlns:wps="http://schemas.microsoft.com/office/word/2010/wordprocessingShape" mc:Ignorable="w14 w15 w16se wp14">
+<w:hdr xmlns:o="urn:schemas-microsoft-com:office:office" xmlns:r="http://schemas.openxmlformats.org/officeDocument/2006/relationships" xmlns:v="urn:schemas-microsoft-com:vml" xmlns:w="http://schemas.openxmlformats.org/wordprocessingml/2006/main" xmlns:w10="urn:schemas-microsoft-com:office:word" xmlns:wp="http://schemas.openxmlformats.org/drawingml/2006/wordprocessingDrawing" xmlns:wps="http://schemas.microsoft.com/office/word/2010/wordprocessingShape" xmlns:wpg="http://schemas.microsoft.com/office/word/2010/wordprocessingGroup" xmlns:mc="http://schemas.openxmlformats.org/markup-compatibility/2006" xmlns:wp14="http://schemas.microsoft.com/office/word/2010/wordprocessingDrawing" xmlns:w14="http://schemas.microsoft.com/office/word/2010/wordml" xmlns:w15="http://schemas.microsoft.com/office/word/2012/wordml" mc:Ignorable="w14 wp14 w15">
   <w:p>
     <w:pPr>
-      <w:pStyle w:val="Header"/>
+      <w:pStyle w:val="Style23"/>
       <w:jc w:val="right"/>
+      <w:rPr/>
     </w:pPr>
+    <w:r>
+      <w:rPr/>
+    </w:r>
   </w:p>
 </w:hdr>
 </file>
 
+<file path=word/numbering.xml><?xml version="1.0" encoding="utf-8"?>
+<w:numbering xmlns:w="http://schemas.openxmlformats.org/wordprocessingml/2006/main" xmlns:o="urn:schemas-microsoft-com:office:office" xmlns:r="http://schemas.openxmlformats.org/officeDocument/2006/relationships" xmlns:v="urn:schemas-microsoft-com:vml" xmlns:mc="http://schemas.openxmlformats.org/markup-compatibility/2006" xmlns:w14="http://schemas.microsoft.com/office/word/2010/wordml" mc:Ignorable="w14">
+  <w:abstractNum w:abstractNumId="1">
+    <w:lvl w:ilvl="0">
+      <w:start w:val="1"/>
+      <w:numFmt w:val="decimal"/>
+      <w:lvlText w:val="%1."/>
+      <w:lvlJc w:val="left"/>
+      <w:pPr>
+        <w:tabs>
+          <w:tab w:val="num" w:pos="833"/>
+        </w:tabs>
+        <w:ind w:left="833" w:hanging="360"/>
+      </w:pPr>
+      <w:rPr/>
+    </w:lvl>
+    <w:lvl w:ilvl="1">
+      <w:start w:val="1"/>
+      <w:numFmt w:val="decimal"/>
+      <w:lvlText w:val="%2."/>
+      <w:lvlJc w:val="left"/>
+      <w:pPr>
+        <w:tabs>
+          <w:tab w:val="num" w:pos="1193"/>
+        </w:tabs>
+        <w:ind w:left="1193" w:hanging="360"/>
+      </w:pPr>
+      <w:rPr/>
+    </w:lvl>
+    <w:lvl w:ilvl="2">
+      <w:start w:val="1"/>
+      <w:numFmt w:val="decimal"/>
+      <w:lvlText w:val="%3."/>
+      <w:lvlJc w:val="left"/>
+      <w:pPr>
+        <w:tabs>
+          <w:tab w:val="num" w:pos="1553"/>
+        </w:tabs>
+        <w:ind w:left="1553" w:hanging="360"/>
+      </w:pPr>
+      <w:rPr/>
+    </w:lvl>
+    <w:lvl w:ilvl="3">
+      <w:start w:val="1"/>
+      <w:numFmt w:val="decimal"/>
+      <w:lvlText w:val="%4."/>
+      <w:lvlJc w:val="left"/>
+      <w:pPr>
+        <w:tabs>
+          <w:tab w:val="num" w:pos="1913"/>
+        </w:tabs>
+        <w:ind w:left="1913" w:hanging="360"/>
+      </w:pPr>
+      <w:rPr/>
+    </w:lvl>
+    <w:lvl w:ilvl="4">
+      <w:start w:val="1"/>
+      <w:numFmt w:val="decimal"/>
+      <w:lvlText w:val="%5."/>
+      <w:lvlJc w:val="left"/>
+      <w:pPr>
+        <w:tabs>
+          <w:tab w:val="num" w:pos="2273"/>
+        </w:tabs>
+        <w:ind w:left="2273" w:hanging="360"/>
+      </w:pPr>
+      <w:rPr/>
+    </w:lvl>
+    <w:lvl w:ilvl="5">
+      <w:start w:val="1"/>
+      <w:numFmt w:val="decimal"/>
+      <w:lvlText w:val="%6."/>
+      <w:lvlJc w:val="left"/>
+      <w:pPr>
+        <w:tabs>
+          <w:tab w:val="num" w:pos="2633"/>
+        </w:tabs>
+        <w:ind w:left="2633" w:hanging="360"/>
+      </w:pPr>
+      <w:rPr/>
+    </w:lvl>
+    <w:lvl w:ilvl="6">
+      <w:start w:val="1"/>
+      <w:numFmt w:val="decimal"/>
+      <w:lvlText w:val="%7."/>
+      <w:lvlJc w:val="left"/>
+      <w:pPr>
+        <w:tabs>
+          <w:tab w:val="num" w:pos="2993"/>
+        </w:tabs>
+        <w:ind w:left="2993" w:hanging="360"/>
+      </w:pPr>
+      <w:rPr/>
+    </w:lvl>
+    <w:lvl w:ilvl="7">
+      <w:start w:val="1"/>
+      <w:numFmt w:val="decimal"/>
+      <w:lvlText w:val="%8."/>
+      <w:lvlJc w:val="left"/>
+      <w:pPr>
+        <w:tabs>
+          <w:tab w:val="num" w:pos="3353"/>
+        </w:tabs>
+        <w:ind w:left="3353" w:hanging="360"/>
+      </w:pPr>
+      <w:rPr/>
+    </w:lvl>
+    <w:lvl w:ilvl="8">
+      <w:start w:val="1"/>
+      <w:numFmt w:val="decimal"/>
+      <w:lvlText w:val="%9."/>
+      <w:lvlJc w:val="left"/>
+      <w:pPr>
+        <w:tabs>
+          <w:tab w:val="num" w:pos="3713"/>
+        </w:tabs>
+        <w:ind w:left="3713" w:hanging="360"/>
+      </w:pPr>
+      <w:rPr/>
+    </w:lvl>
+  </w:abstractNum>
+  <w:abstractNum w:abstractNumId="2">
+    <w:lvl w:ilvl="0">
+      <w:start w:val="1"/>
+      <w:pStyle w:val="1"/>
+      <w:numFmt w:val="none"/>
+      <w:suff w:val="nothing"/>
+      <w:lvlText w:val=""/>
+      <w:lvlJc w:val="left"/>
+      <w:pPr>
+        <w:tabs>
+          <w:tab w:val="num" w:pos="0"/>
+        </w:tabs>
+        <w:ind w:left="0" w:hanging="0"/>
+      </w:pPr>
+    </w:lvl>
+    <w:lvl w:ilvl="1">
+      <w:start w:val="1"/>
+      <w:numFmt w:val="none"/>
+      <w:suff w:val="nothing"/>
+      <w:lvlText w:val=""/>
+      <w:lvlJc w:val="left"/>
+      <w:pPr>
+        <w:tabs>
+          <w:tab w:val="num" w:pos="0"/>
+        </w:tabs>
+        <w:ind w:left="0" w:hanging="0"/>
+      </w:pPr>
+    </w:lvl>
+    <w:lvl w:ilvl="2">
+      <w:start w:val="1"/>
+      <w:numFmt w:val="none"/>
+      <w:suff w:val="nothing"/>
+      <w:lvlText w:val=""/>
+      <w:lvlJc w:val="left"/>
+      <w:pPr>
+        <w:tabs>
+          <w:tab w:val="num" w:pos="0"/>
+        </w:tabs>
+        <w:ind w:left="0" w:hanging="0"/>
+      </w:pPr>
+    </w:lvl>
+    <w:lvl w:ilvl="3">
+      <w:start w:val="1"/>
+      <w:numFmt w:val="none"/>
+      <w:suff w:val="nothing"/>
+      <w:lvlText w:val=""/>
+      <w:lvlJc w:val="left"/>
+      <w:pPr>
+        <w:tabs>
+          <w:tab w:val="num" w:pos="0"/>
+        </w:tabs>
+        <w:ind w:left="0" w:hanging="0"/>
+      </w:pPr>
+    </w:lvl>
+    <w:lvl w:ilvl="4">
+      <w:start w:val="1"/>
+      <w:numFmt w:val="none"/>
+      <w:suff w:val="nothing"/>
+      <w:lvlText w:val=""/>
+      <w:lvlJc w:val="left"/>
+      <w:pPr>
+        <w:tabs>
+          <w:tab w:val="num" w:pos="0"/>
+        </w:tabs>
+        <w:ind w:left="0" w:hanging="0"/>
+      </w:pPr>
+    </w:lvl>
+    <w:lvl w:ilvl="5">
+      <w:start w:val="1"/>
+      <w:numFmt w:val="none"/>
+      <w:suff w:val="nothing"/>
+      <w:lvlText w:val=""/>
+      <w:lvlJc w:val="left"/>
+      <w:pPr>
+        <w:tabs>
+          <w:tab w:val="num" w:pos="0"/>
+        </w:tabs>
+        <w:ind w:left="0" w:hanging="0"/>
+      </w:pPr>
+    </w:lvl>
+    <w:lvl w:ilvl="6">
+      <w:start w:val="1"/>
+      <w:numFmt w:val="none"/>
+      <w:suff w:val="nothing"/>
+      <w:lvlText w:val=""/>
+      <w:lvlJc w:val="left"/>
+      <w:pPr>
+        <w:tabs>
+          <w:tab w:val="num" w:pos="0"/>
+        </w:tabs>
+        <w:ind w:left="0" w:hanging="0"/>
+      </w:pPr>
+    </w:lvl>
+    <w:lvl w:ilvl="7">
+      <w:start w:val="1"/>
+      <w:numFmt w:val="none"/>
+      <w:suff w:val="nothing"/>
+      <w:lvlText w:val=""/>
+      <w:lvlJc w:val="left"/>
+      <w:pPr>
+        <w:tabs>
+          <w:tab w:val="num" w:pos="0"/>
+        </w:tabs>
+        <w:ind w:left="0" w:hanging="0"/>
+      </w:pPr>
+    </w:lvl>
+    <w:lvl w:ilvl="8">
+      <w:start w:val="1"/>
+      <w:numFmt w:val="none"/>
+      <w:suff w:val="nothing"/>
+      <w:lvlText w:val=""/>
+      <w:lvlJc w:val="left"/>
+      <w:pPr>
+        <w:tabs>
+          <w:tab w:val="num" w:pos="0"/>
+        </w:tabs>
+        <w:ind w:left="0" w:hanging="0"/>
+      </w:pPr>
+    </w:lvl>
+  </w:abstractNum>
+  <w:num w:numId="1">
+    <w:abstractNumId w:val="1"/>
+  </w:num>
+  <w:num w:numId="2">
+    <w:abstractNumId w:val="2"/>
+  </w:num>
+</w:numbering>
+</file>
+
 <file path=word/styles.xml><?xml version="1.0" encoding="utf-8"?>
-<w:styles xmlns:mc="http://schemas.openxmlformats.org/markup-compatibility/2006" xmlns:r="http://schemas.openxmlformats.org/officeDocument/2006/relationships" xmlns:w="http://schemas.openxmlformats.org/wordprocessingml/2006/main" xmlns:w14="http://schemas.microsoft.com/office/word/2010/wordml" xmlns:w15="http://schemas.microsoft.com/office/word/2012/wordml" xmlns:w16se="http://schemas.microsoft.com/office/word/2015/wordml/symex" mc:Ignorable="w14 w15 w16se">
+<w:styles xmlns:w="http://schemas.openxmlformats.org/wordprocessingml/2006/main" xmlns:w14="http://schemas.microsoft.com/office/word/2010/wordml" xmlns:mc="http://schemas.openxmlformats.org/markup-compatibility/2006" mc:Ignorable="w14">
   <w:docDefaults>
     <w:rPrDefault>
       <w:rPr>
-        <w:rFonts w:ascii="Times New Roman" w:eastAsia="Times New Roman" w:hAnsi="Times New Roman" w:cs="Times New Roman"/>
+        <w:rFonts w:ascii="Times New Roman" w:hAnsi="Times New Roman" w:eastAsia="Times New Roman" w:cs="Times New Roman"/>
         <w:lang w:val="ru-RU" w:eastAsia="ru-RU" w:bidi="ar-SA"/>
       </w:rPr>
     </w:rPrDefault>
-    <w:pPrDefault/>
+    <w:pPrDefault>
+      <w:pPr>
+        <w:suppressAutoHyphens w:val="true"/>
+      </w:pPr>
+    </w:pPrDefault>
   </w:docDefaults>
   <w:latentStyles w:defLockedState="0" w:defUIPriority="0" w:defSemiHidden="0" w:defUnhideWhenUsed="0" w:defQFormat="0" w:count="371">
     <w:lsdException w:name="Normal" w:qFormat="1"/>
@@ -1405,7 +2765,7 @@
     <w:lsdException w:name="Table Web 3" w:semiHidden="1" w:unhideWhenUsed="1"/>
     <w:lsdException w:name="Balloon Text" w:semiHidden="1" w:unhideWhenUsed="1"/>
     <w:lsdException w:name="Table Theme" w:semiHidden="1" w:unhideWhenUsed="1"/>
-    <w:lsdException w:name="Placeholder Text" w:semiHidden="1" w:uiPriority="99"/>
+    <w:lsdException w:name="Placeholder Text" w:uiPriority="99" w:semiHidden="1"/>
     <w:lsdException w:name="No Spacing" w:uiPriority="1" w:qFormat="1"/>
     <w:lsdException w:name="Light Shading" w:uiPriority="60"/>
     <w:lsdException w:name="Light List" w:uiPriority="61"/>
@@ -1427,7 +2787,7 @@
     <w:lsdException w:name="Medium Shading 1 Accent 1" w:uiPriority="63"/>
     <w:lsdException w:name="Medium Shading 2 Accent 1" w:uiPriority="64"/>
     <w:lsdException w:name="Medium List 1 Accent 1" w:uiPriority="65"/>
-    <w:lsdException w:name="Revision" w:semiHidden="1" w:uiPriority="99"/>
+    <w:lsdException w:name="Revision" w:uiPriority="99" w:semiHidden="1"/>
     <w:lsdException w:name="List Paragraph" w:uiPriority="34" w:qFormat="1"/>
     <w:lsdException w:name="Quote" w:uiPriority="29" w:qFormat="1"/>
     <w:lsdException w:name="Intense Quote" w:uiPriority="30" w:qFormat="1"/>
@@ -1514,8 +2874,8 @@
     <w:lsdException w:name="Subtle Reference" w:uiPriority="31" w:qFormat="1"/>
     <w:lsdException w:name="Intense Reference" w:uiPriority="32" w:qFormat="1"/>
     <w:lsdException w:name="Book Title" w:uiPriority="33" w:qFormat="1"/>
-    <w:lsdException w:name="Bibliography" w:semiHidden="1" w:uiPriority="37" w:unhideWhenUsed="1"/>
-    <w:lsdException w:name="TOC Heading" w:semiHidden="1" w:uiPriority="39" w:unhideWhenUsed="1" w:qFormat="1"/>
+    <w:lsdException w:name="Bibliography" w:uiPriority="37" w:semiHidden="1" w:unhideWhenUsed="1"/>
+    <w:lsdException w:name="TOC Heading" w:uiPriority="39" w:semiHidden="1" w:unhideWhenUsed="1" w:qFormat="1"/>
     <w:lsdException w:name="Plain Table 1" w:uiPriority="41"/>
     <w:lsdException w:name="Plain Table 2" w:uiPriority="42"/>
     <w:lsdException w:name="Plain Table 3" w:uiPriority="43"/>
@@ -1621,16 +2981,299 @@
     <w:lsdException w:name="List Table 6 Colorful Accent 6" w:uiPriority="51"/>
     <w:lsdException w:name="List Table 7 Colorful Accent 6" w:uiPriority="52"/>
   </w:latentStyles>
-  <w:style w:type="paragraph" w:default="1" w:styleId="Normal">
+  <w:style w:type="paragraph" w:styleId="Normal" w:default="1">
     <w:name w:val="Normal"/>
     <w:qFormat/>
-    <w:rsid w:val="00574EB5"/>
+    <w:rsid w:val="00574eb5"/>
+    <w:pPr>
+      <w:widowControl/>
+      <w:bidi w:val="0"/>
+      <w:spacing w:before="0" w:after="0"/>
+      <w:jc w:val="left"/>
+    </w:pPr>
+    <w:rPr>
+      <w:rFonts w:ascii="Times New Roman" w:hAnsi="Times New Roman" w:eastAsia="Times New Roman" w:cs="Times New Roman"/>
+      <w:color w:val="auto"/>
+      <w:kern w:val="0"/>
+      <w:sz w:val="20"/>
+      <w:szCs w:val="20"/>
+      <w:lang w:val="ru-RU" w:eastAsia="ru-RU" w:bidi="ar-SA"/>
+    </w:rPr>
   </w:style>
-  <w:style w:type="character" w:default="1" w:styleId="DefaultParagraphFont">
+  <w:style w:type="paragraph" w:styleId="1">
+    <w:name w:val="Heading 1"/>
+    <w:basedOn w:val="Style16"/>
+    <w:next w:val="Style17"/>
+    <w:qFormat/>
+    <w:pPr>
+      <w:spacing w:before="240" w:after="120"/>
+      <w:outlineLvl w:val="0"/>
+    </w:pPr>
+    <w:rPr>
+      <w:rFonts w:ascii="Liberation Serif" w:hAnsi="Liberation Serif" w:eastAsia="DejaVu Sans" w:cs="Noto Sans Arabic UI"/>
+      <w:b/>
+      <w:bCs/>
+      <w:sz w:val="48"/>
+      <w:szCs w:val="48"/>
+    </w:rPr>
+  </w:style>
+  <w:style w:type="character" w:styleId="DefaultParagraphFont" w:default="1">
     <w:name w:val="Default Paragraph Font"/>
     <w:uiPriority w:val="1"/>
     <w:semiHidden/>
     <w:unhideWhenUsed/>
+    <w:qFormat/>
+    <w:rPr/>
+  </w:style>
+  <w:style w:type="character" w:styleId="DocumentMapChar" w:customStyle="1">
+    <w:name w:val="Document Map Char"/>
+    <w:link w:val="DocumentMap"/>
+    <w:qFormat/>
+    <w:rsid w:val="00984206"/>
+    <w:rPr>
+      <w:rFonts w:ascii="Tahoma" w:hAnsi="Tahoma" w:cs="Tahoma"/>
+      <w:sz w:val="16"/>
+      <w:szCs w:val="16"/>
+    </w:rPr>
+  </w:style>
+  <w:style w:type="character" w:styleId="BalloonTextChar" w:customStyle="1">
+    <w:name w:val="Balloon Text Char"/>
+    <w:basedOn w:val="DefaultParagraphFont"/>
+    <w:link w:val="BalloonText"/>
+    <w:qFormat/>
+    <w:rsid w:val="0057778b"/>
+    <w:rPr>
+      <w:rFonts w:ascii="Tahoma" w:hAnsi="Tahoma" w:cs="Tahoma"/>
+      <w:sz w:val="16"/>
+      <w:szCs w:val="16"/>
+    </w:rPr>
+  </w:style>
+  <w:style w:type="character" w:styleId="Annotationreference">
+    <w:name w:val="annotation reference"/>
+    <w:unhideWhenUsed/>
+    <w:qFormat/>
+    <w:rsid w:val="000159c3"/>
+    <w:rPr>
+      <w:sz w:val="16"/>
+      <w:szCs w:val="16"/>
+    </w:rPr>
+  </w:style>
+  <w:style w:type="character" w:styleId="CommentTextChar" w:customStyle="1">
+    <w:name w:val="Comment Text Char"/>
+    <w:basedOn w:val="DefaultParagraphFont"/>
+    <w:link w:val="Annotationtext"/>
+    <w:qFormat/>
+    <w:rsid w:val="000159c3"/>
+    <w:rPr/>
+  </w:style>
+  <w:style w:type="character" w:styleId="CommentSubjectChar" w:customStyle="1">
+    <w:name w:val="Comment Subject Char"/>
+    <w:basedOn w:val="CommentTextChar"/>
+    <w:link w:val="Annotationsubject"/>
+    <w:qFormat/>
+    <w:rsid w:val="000159c3"/>
+    <w:rPr>
+      <w:b/>
+      <w:bCs/>
+    </w:rPr>
+  </w:style>
+  <w:style w:type="character" w:styleId="Style13">
+    <w:name w:val="Символ нумерации"/>
+    <w:qFormat/>
+    <w:rPr/>
+  </w:style>
+  <w:style w:type="character" w:styleId="Style14">
+    <w:name w:val="Маркеры"/>
+    <w:qFormat/>
+    <w:rPr>
+      <w:rFonts w:ascii="OpenSymbol" w:hAnsi="OpenSymbol" w:eastAsia="OpenSymbol" w:cs="OpenSymbol"/>
+    </w:rPr>
+  </w:style>
+  <w:style w:type="character" w:styleId="Style15">
+    <w:name w:val="Интернет-ссылка"/>
+    <w:rPr>
+      <w:color w:val="000080"/>
+      <w:u w:val="single"/>
+    </w:rPr>
+  </w:style>
+  <w:style w:type="paragraph" w:styleId="Style16">
+    <w:name w:val="Заголовок"/>
+    <w:basedOn w:val="Normal"/>
+    <w:next w:val="Style17"/>
+    <w:qFormat/>
+    <w:pPr>
+      <w:keepNext w:val="true"/>
+      <w:spacing w:before="240" w:after="120"/>
+    </w:pPr>
+    <w:rPr>
+      <w:rFonts w:ascii="Liberation Sans" w:hAnsi="Liberation Sans" w:eastAsia="Noto Sans CJK SC" w:cs="Lohit Devanagari"/>
+      <w:sz w:val="28"/>
+      <w:szCs w:val="28"/>
+    </w:rPr>
+  </w:style>
+  <w:style w:type="paragraph" w:styleId="Style17">
+    <w:name w:val="Body Text"/>
+    <w:basedOn w:val="Normal"/>
+    <w:pPr>
+      <w:spacing w:lineRule="auto" w:line="276" w:before="0" w:after="140"/>
+    </w:pPr>
+    <w:rPr/>
+  </w:style>
+  <w:style w:type="paragraph" w:styleId="Style18">
+    <w:name w:val="List"/>
+    <w:basedOn w:val="Style17"/>
+    <w:pPr/>
+    <w:rPr>
+      <w:rFonts w:cs="Lohit Devanagari"/>
+    </w:rPr>
+  </w:style>
+  <w:style w:type="paragraph" w:styleId="Style19">
+    <w:name w:val="Caption"/>
+    <w:basedOn w:val="Normal"/>
+    <w:qFormat/>
+    <w:pPr>
+      <w:suppressLineNumbers/>
+      <w:spacing w:before="120" w:after="120"/>
+    </w:pPr>
+    <w:rPr>
+      <w:rFonts w:cs="Lohit Devanagari"/>
+      <w:i/>
+      <w:iCs/>
+      <w:sz w:val="24"/>
+      <w:szCs w:val="24"/>
+    </w:rPr>
+  </w:style>
+  <w:style w:type="paragraph" w:styleId="Style20">
+    <w:name w:val="Указатель"/>
+    <w:basedOn w:val="Normal"/>
+    <w:qFormat/>
+    <w:pPr>
+      <w:suppressLineNumbers/>
+    </w:pPr>
+    <w:rPr>
+      <w:rFonts w:cs="Lohit Devanagari"/>
+    </w:rPr>
+  </w:style>
+  <w:style w:type="paragraph" w:styleId="11" w:customStyle="1">
+    <w:name w:val="Обычный1"/>
+    <w:qFormat/>
+    <w:rsid w:val="00574eb5"/>
+    <w:pPr>
+      <w:widowControl w:val="false"/>
+      <w:bidi w:val="0"/>
+      <w:spacing w:before="0" w:after="0"/>
+      <w:jc w:val="left"/>
+    </w:pPr>
+    <w:rPr>
+      <w:rFonts w:ascii="Times New Roman" w:hAnsi="Times New Roman" w:eastAsia="Times New Roman" w:cs="Times New Roman"/>
+      <w:color w:val="auto"/>
+      <w:kern w:val="0"/>
+      <w:sz w:val="20"/>
+      <w:szCs w:val="20"/>
+      <w:lang w:val="ru-RU" w:eastAsia="ru-RU" w:bidi="ar-SA"/>
+    </w:rPr>
+  </w:style>
+  <w:style w:type="paragraph" w:styleId="Style21">
+    <w:name w:val="Title"/>
+    <w:basedOn w:val="Normal"/>
+    <w:qFormat/>
+    <w:rsid w:val="00574eb5"/>
+    <w:pPr>
+      <w:jc w:val="center"/>
+    </w:pPr>
+    <w:rPr>
+      <w:i/>
+      <w:sz w:val="26"/>
+    </w:rPr>
+  </w:style>
+  <w:style w:type="paragraph" w:styleId="Style22">
+    <w:name w:val="Колонтитул"/>
+    <w:basedOn w:val="Normal"/>
+    <w:qFormat/>
+    <w:pPr/>
+    <w:rPr/>
+  </w:style>
+  <w:style w:type="paragraph" w:styleId="Style23">
+    <w:name w:val="Header"/>
+    <w:basedOn w:val="Normal"/>
+    <w:rsid w:val="00574eb5"/>
+    <w:pPr>
+      <w:tabs>
+        <w:tab w:val="clear" w:pos="720"/>
+        <w:tab w:val="center" w:pos="4153" w:leader="none"/>
+        <w:tab w:val="right" w:pos="8306" w:leader="none"/>
+      </w:tabs>
+    </w:pPr>
+    <w:rPr/>
+  </w:style>
+  <w:style w:type="paragraph" w:styleId="Style24">
+    <w:name w:val="Footer"/>
+    <w:basedOn w:val="Normal"/>
+    <w:rsid w:val="00574eb5"/>
+    <w:pPr>
+      <w:tabs>
+        <w:tab w:val="clear" w:pos="720"/>
+        <w:tab w:val="center" w:pos="4153" w:leader="none"/>
+        <w:tab w:val="right" w:pos="8306" w:leader="none"/>
+      </w:tabs>
+    </w:pPr>
+    <w:rPr/>
+  </w:style>
+  <w:style w:type="paragraph" w:styleId="DocumentMap">
+    <w:name w:val="Document Map"/>
+    <w:basedOn w:val="Normal"/>
+    <w:link w:val="DocumentMapChar"/>
+    <w:qFormat/>
+    <w:rsid w:val="00984206"/>
+    <w:pPr/>
+    <w:rPr>
+      <w:rFonts w:ascii="Tahoma" w:hAnsi="Tahoma"/>
+      <w:sz w:val="16"/>
+      <w:szCs w:val="16"/>
+    </w:rPr>
+  </w:style>
+  <w:style w:type="paragraph" w:styleId="BalloonText">
+    <w:name w:val="Balloon Text"/>
+    <w:basedOn w:val="Normal"/>
+    <w:link w:val="BalloonTextChar"/>
+    <w:qFormat/>
+    <w:rsid w:val="0057778b"/>
+    <w:pPr/>
+    <w:rPr>
+      <w:rFonts w:ascii="Tahoma" w:hAnsi="Tahoma" w:cs="Tahoma"/>
+      <w:sz w:val="16"/>
+      <w:szCs w:val="16"/>
+    </w:rPr>
+  </w:style>
+  <w:style w:type="paragraph" w:styleId="Annotationtext">
+    <w:name w:val="annotation text"/>
+    <w:basedOn w:val="Normal"/>
+    <w:link w:val="CommentTextChar"/>
+    <w:unhideWhenUsed/>
+    <w:qFormat/>
+    <w:rsid w:val="000159c3"/>
+    <w:pPr/>
+    <w:rPr/>
+  </w:style>
+  <w:style w:type="paragraph" w:styleId="Annotationsubject">
+    <w:name w:val="annotation subject"/>
+    <w:basedOn w:val="Annotationtext"/>
+    <w:next w:val="Annotationtext"/>
+    <w:link w:val="CommentSubjectChar"/>
+    <w:qFormat/>
+    <w:rsid w:val="000159c3"/>
+    <w:pPr/>
+    <w:rPr>
+      <w:b/>
+      <w:bCs/>
+    </w:rPr>
+  </w:style>
+  <w:style w:type="numbering" w:styleId="NoList" w:default="1">
+    <w:name w:val="No List"/>
+    <w:uiPriority w:val="99"/>
+    <w:semiHidden/>
+    <w:unhideWhenUsed/>
+    <w:qFormat/>
   </w:style>
   <w:style w:type="table" w:default="1" w:styleId="TableNormal">
     <w:name w:val="Normal Table"/>
@@ -1638,7 +3281,6 @@
     <w:semiHidden/>
     <w:unhideWhenUsed/>
     <w:tblPr>
-      <w:tblInd w:w="0" w:type="dxa"/>
       <w:tblCellMar>
         <w:top w:w="0" w:type="dxa"/>
         <w:left w:w="108" w:type="dxa"/>
@@ -1647,157 +3289,20 @@
       </w:tblCellMar>
     </w:tblPr>
   </w:style>
-  <w:style w:type="numbering" w:default="1" w:styleId="NoList">
-    <w:name w:val="No List"/>
-    <w:uiPriority w:val="99"/>
-    <w:semiHidden/>
-    <w:unhideWhenUsed/>
-  </w:style>
-  <w:style w:type="paragraph" w:customStyle="1" w:styleId="1">
-    <w:name w:val="Обычный1"/>
-    <w:rsid w:val="00574EB5"/>
-    <w:pPr>
-      <w:widowControl w:val="0"/>
-    </w:pPr>
-    <w:rPr>
-      <w:snapToGrid w:val="0"/>
-    </w:rPr>
-  </w:style>
-  <w:style w:type="paragraph" w:styleId="Title">
-    <w:name w:val="Title"/>
-    <w:basedOn w:val="Normal"/>
-    <w:qFormat/>
-    <w:rsid w:val="00574EB5"/>
-    <w:pPr>
-      <w:jc w:val="center"/>
-    </w:pPr>
-    <w:rPr>
-      <w:i/>
-      <w:sz w:val="26"/>
-    </w:rPr>
-  </w:style>
-  <w:style w:type="paragraph" w:styleId="Header">
-    <w:name w:val="header"/>
-    <w:basedOn w:val="Normal"/>
-    <w:rsid w:val="00574EB5"/>
-    <w:pPr>
-      <w:tabs>
-        <w:tab w:val="center" w:pos="4153"/>
-        <w:tab w:val="right" w:pos="8306"/>
-      </w:tabs>
-    </w:pPr>
-  </w:style>
-  <w:style w:type="paragraph" w:styleId="Footer">
-    <w:name w:val="footer"/>
-    <w:basedOn w:val="Normal"/>
-    <w:rsid w:val="00574EB5"/>
-    <w:pPr>
-      <w:tabs>
-        <w:tab w:val="center" w:pos="4153"/>
-        <w:tab w:val="right" w:pos="8306"/>
-      </w:tabs>
-    </w:pPr>
-  </w:style>
-  <w:style w:type="paragraph" w:styleId="DocumentMap">
-    <w:name w:val="Document Map"/>
-    <w:basedOn w:val="Normal"/>
-    <w:link w:val="DocumentMapChar"/>
-    <w:rsid w:val="00984206"/>
-    <w:rPr>
-      <w:rFonts w:ascii="Tahoma" w:hAnsi="Tahoma"/>
-      <w:sz w:val="16"/>
-      <w:szCs w:val="16"/>
-    </w:rPr>
-  </w:style>
-  <w:style w:type="character" w:customStyle="1" w:styleId="DocumentMapChar">
-    <w:name w:val="Document Map Char"/>
-    <w:link w:val="DocumentMap"/>
-    <w:rsid w:val="00984206"/>
-    <w:rPr>
-      <w:rFonts w:ascii="Tahoma" w:hAnsi="Tahoma" w:cs="Tahoma"/>
-      <w:sz w:val="16"/>
-      <w:szCs w:val="16"/>
-    </w:rPr>
-  </w:style>
   <w:style w:type="table" w:styleId="TableGrid">
     <w:name w:val="Table Grid"/>
     <w:basedOn w:val="TableNormal"/>
-    <w:rsid w:val="00E60AD0"/>
+    <w:rsid w:val="00e60ad0"/>
     <w:tblPr>
       <w:tblBorders>
-        <w:top w:val="single" w:sz="4" w:space="0" w:color="auto"/>
-        <w:left w:val="single" w:sz="4" w:space="0" w:color="auto"/>
-        <w:bottom w:val="single" w:sz="4" w:space="0" w:color="auto"/>
-        <w:right w:val="single" w:sz="4" w:space="0" w:color="auto"/>
-        <w:insideH w:val="single" w:sz="4" w:space="0" w:color="auto"/>
-        <w:insideV w:val="single" w:sz="4" w:space="0" w:color="auto"/>
+        <w:top w:val="single" w:color="auto" w:sz="4" w:space="0"/>
+        <w:left w:val="single" w:color="auto" w:sz="4" w:space="0"/>
+        <w:bottom w:val="single" w:color="auto" w:sz="4" w:space="0"/>
+        <w:right w:val="single" w:color="auto" w:sz="4" w:space="0"/>
+        <w:insideH w:val="single" w:color="auto" w:sz="4" w:space="0"/>
+        <w:insideV w:val="single" w:color="auto" w:sz="4" w:space="0"/>
       </w:tblBorders>
     </w:tblPr>
-  </w:style>
-  <w:style w:type="paragraph" w:styleId="BalloonText">
-    <w:name w:val="Balloon Text"/>
-    <w:basedOn w:val="Normal"/>
-    <w:link w:val="BalloonTextChar"/>
-    <w:rsid w:val="0057778B"/>
-    <w:rPr>
-      <w:rFonts w:ascii="Tahoma" w:hAnsi="Tahoma" w:cs="Tahoma"/>
-      <w:sz w:val="16"/>
-      <w:szCs w:val="16"/>
-    </w:rPr>
-  </w:style>
-  <w:style w:type="character" w:customStyle="1" w:styleId="BalloonTextChar">
-    <w:name w:val="Balloon Text Char"/>
-    <w:basedOn w:val="DefaultParagraphFont"/>
-    <w:link w:val="BalloonText"/>
-    <w:rsid w:val="0057778B"/>
-    <w:rPr>
-      <w:rFonts w:ascii="Tahoma" w:hAnsi="Tahoma" w:cs="Tahoma"/>
-      <w:sz w:val="16"/>
-      <w:szCs w:val="16"/>
-    </w:rPr>
-  </w:style>
-  <w:style w:type="character" w:styleId="CommentReference">
-    <w:name w:val="annotation reference"/>
-    <w:unhideWhenUsed/>
-    <w:rsid w:val="000159C3"/>
-    <w:rPr>
-      <w:sz w:val="16"/>
-      <w:szCs w:val="16"/>
-    </w:rPr>
-  </w:style>
-  <w:style w:type="paragraph" w:styleId="CommentText">
-    <w:name w:val="annotation text"/>
-    <w:basedOn w:val="Normal"/>
-    <w:link w:val="CommentTextChar"/>
-    <w:unhideWhenUsed/>
-    <w:rsid w:val="000159C3"/>
-  </w:style>
-  <w:style w:type="character" w:customStyle="1" w:styleId="CommentTextChar">
-    <w:name w:val="Comment Text Char"/>
-    <w:basedOn w:val="DefaultParagraphFont"/>
-    <w:link w:val="CommentText"/>
-    <w:rsid w:val="000159C3"/>
-  </w:style>
-  <w:style w:type="paragraph" w:styleId="CommentSubject">
-    <w:name w:val="annotation subject"/>
-    <w:basedOn w:val="CommentText"/>
-    <w:next w:val="CommentText"/>
-    <w:link w:val="CommentSubjectChar"/>
-    <w:rsid w:val="000159C3"/>
-    <w:rPr>
-      <w:b/>
-      <w:bCs/>
-    </w:rPr>
-  </w:style>
-  <w:style w:type="character" w:customStyle="1" w:styleId="CommentSubjectChar">
-    <w:name w:val="Comment Subject Char"/>
-    <w:basedOn w:val="CommentTextChar"/>
-    <w:link w:val="CommentSubject"/>
-    <w:rsid w:val="000159C3"/>
-    <w:rPr>
-      <w:b/>
-      <w:bCs/>
-    </w:rPr>
   </w:style>
 </w:styles>
 </file>

</xml_diff>